<commit_message>
upt doc visão de negócio, add pmmc.xd
</commit_message>
<xml_diff>
--- a/Documentos/Doc de Visão de Negócio-Sistema Web.docx
+++ b/Documentos/Doc de Visão de Negócio-Sistema Web.docx
@@ -1,6 +1,6 @@
 
 <file path=word/document.xml><?xml version="1.0" encoding="utf-8"?>
-<w:document xmlns:wpc="http://schemas.microsoft.com/office/word/2010/wordprocessingCanvas" xmlns:cx="http://schemas.microsoft.com/office/drawing/2014/chartex" xmlns:cx1="http://schemas.microsoft.com/office/drawing/2015/9/8/chartex" xmlns:mc="http://schemas.openxmlformats.org/markup-compatibility/2006" xmlns:o="urn:schemas-microsoft-com:office:office" xmlns:r="http://schemas.openxmlformats.org/officeDocument/2006/relationships" xmlns:m="http://schemas.openxmlformats.org/officeDocument/2006/math" xmlns:v="urn:schemas-microsoft-com:vml" xmlns:wp14="http://schemas.microsoft.com/office/word/2010/wordprocessingDrawing" xmlns:wp="http://schemas.openxmlformats.org/drawingml/2006/wordprocessingDrawing" xmlns:w10="urn:schemas-microsoft-com:office:word" xmlns:w="http://schemas.openxmlformats.org/wordprocessingml/2006/main" xmlns:w14="http://schemas.microsoft.com/office/word/2010/wordml" xmlns:w15="http://schemas.microsoft.com/office/word/2012/wordml" xmlns:w16se="http://schemas.microsoft.com/office/word/2015/wordml/symex" xmlns:wpg="http://schemas.microsoft.com/office/word/2010/wordprocessingGroup" xmlns:wpi="http://schemas.microsoft.com/office/word/2010/wordprocessingInk" xmlns:wne="http://schemas.microsoft.com/office/word/2006/wordml" xmlns:wps="http://schemas.microsoft.com/office/word/2010/wordprocessingShape" mc:Ignorable="w14 w15 w16se wp14">
+<w:document xmlns:wpc="http://schemas.microsoft.com/office/word/2010/wordprocessingCanvas" xmlns:cx="http://schemas.microsoft.com/office/drawing/2014/chartex" xmlns:cx1="http://schemas.microsoft.com/office/drawing/2015/9/8/chartex" xmlns:cx2="http://schemas.microsoft.com/office/drawing/2015/10/21/chartex" xmlns:cx3="http://schemas.microsoft.com/office/drawing/2016/5/9/chartex" xmlns:cx4="http://schemas.microsoft.com/office/drawing/2016/5/10/chartex" xmlns:cx5="http://schemas.microsoft.com/office/drawing/2016/5/11/chartex" xmlns:cx6="http://schemas.microsoft.com/office/drawing/2016/5/12/chartex" xmlns:cx7="http://schemas.microsoft.com/office/drawing/2016/5/13/chartex" xmlns:cx8="http://schemas.microsoft.com/office/drawing/2016/5/14/chartex" xmlns:mc="http://schemas.openxmlformats.org/markup-compatibility/2006" xmlns:aink="http://schemas.microsoft.com/office/drawing/2016/ink" xmlns:am3d="http://schemas.microsoft.com/office/drawing/2017/model3d" xmlns:o="urn:schemas-microsoft-com:office:office" xmlns:r="http://schemas.openxmlformats.org/officeDocument/2006/relationships" xmlns:m="http://schemas.openxmlformats.org/officeDocument/2006/math" xmlns:v="urn:schemas-microsoft-com:vml" xmlns:wp14="http://schemas.microsoft.com/office/word/2010/wordprocessingDrawing" xmlns:wp="http://schemas.openxmlformats.org/drawingml/2006/wordprocessingDrawing" xmlns:w10="urn:schemas-microsoft-com:office:word" xmlns:w="http://schemas.openxmlformats.org/wordprocessingml/2006/main" xmlns:w14="http://schemas.microsoft.com/office/word/2010/wordml" xmlns:w15="http://schemas.microsoft.com/office/word/2012/wordml" xmlns:w16cex="http://schemas.microsoft.com/office/word/2018/wordml/cex" xmlns:w16cid="http://schemas.microsoft.com/office/word/2016/wordml/cid" xmlns:w16="http://schemas.microsoft.com/office/word/2018/wordml" xmlns:w16se="http://schemas.microsoft.com/office/word/2015/wordml/symex" xmlns:wpg="http://schemas.microsoft.com/office/word/2010/wordprocessingGroup" xmlns:wpi="http://schemas.microsoft.com/office/word/2010/wordprocessingInk" xmlns:wne="http://schemas.microsoft.com/office/word/2006/wordml" xmlns:wps="http://schemas.microsoft.com/office/word/2010/wordprocessingShape" mc:Ignorable="w14 w15 w16se w16cid w16 w16cex wp14">
   <w:body>
     <w:p>
       <w:pPr>
@@ -13,6 +13,7 @@
           <w:szCs w:val="36"/>
         </w:rPr>
       </w:pPr>
+      <w:proofErr w:type="spellStart"/>
       <w:r>
         <w:rPr>
           <w:rFonts w:ascii="Arial" w:hAnsi="Arial" w:cs="Arial"/>
@@ -31,12 +32,10 @@
           <w:sz w:val="36"/>
           <w:szCs w:val="36"/>
         </w:rPr>
-        <w:t>Transparência PMMC</w:t>
-      </w:r>
-    </w:p>
-    <w:p>
-      <w:pPr>
-        <w:jc w:val="right"/>
+        <w:t>Transparência</w:t>
+      </w:r>
+      <w:proofErr w:type="spellEnd"/>
+      <w:r>
         <w:rPr>
           <w:rFonts w:ascii="Arial" w:hAnsi="Arial" w:cs="Arial"/>
           <w:b/>
@@ -44,8 +43,12 @@
           <w:sz w:val="36"/>
           <w:szCs w:val="36"/>
         </w:rPr>
-      </w:pPr>
-      <w:r>
+        <w:t xml:space="preserve"> PMMC</w:t>
+      </w:r>
+    </w:p>
+    <w:p>
+      <w:pPr>
+        <w:jc w:val="right"/>
         <w:rPr>
           <w:rFonts w:ascii="Arial" w:hAnsi="Arial" w:cs="Arial"/>
           <w:b/>
@@ -53,12 +56,8 @@
           <w:sz w:val="36"/>
           <w:szCs w:val="36"/>
         </w:rPr>
-        <w:t xml:space="preserve"> (Prefeitura Municipal de Mogi das Cruzes)</w:t>
-      </w:r>
-    </w:p>
-    <w:p>
-      <w:pPr>
-        <w:jc w:val="right"/>
+      </w:pPr>
+      <w:r>
         <w:rPr>
           <w:rFonts w:ascii="Arial" w:hAnsi="Arial" w:cs="Arial"/>
           <w:b/>
@@ -66,7 +65,9 @@
           <w:sz w:val="36"/>
           <w:szCs w:val="36"/>
         </w:rPr>
-      </w:pPr>
+        <w:t xml:space="preserve"> (</w:t>
+      </w:r>
+      <w:proofErr w:type="spellStart"/>
       <w:r>
         <w:rPr>
           <w:rFonts w:ascii="Arial" w:hAnsi="Arial" w:cs="Arial"/>
@@ -75,8 +76,9 @@
           <w:sz w:val="36"/>
           <w:szCs w:val="36"/>
         </w:rPr>
-        <w:fldChar w:fldCharType="begin"/>
-      </w:r>
+        <w:t>Prefeitura</w:t>
+      </w:r>
+      <w:proofErr w:type="spellEnd"/>
       <w:r>
         <w:rPr>
           <w:rFonts w:ascii="Arial" w:hAnsi="Arial" w:cs="Arial"/>
@@ -85,9 +87,12 @@
           <w:sz w:val="36"/>
           <w:szCs w:val="36"/>
         </w:rPr>
-        <w:instrText xml:space="preserve"> TITLE  \* MERGEFORMAT </w:instrText>
-      </w:r>
-      <w:r>
+        <w:t xml:space="preserve"> Municipal de Mogi das Cruzes)</w:t>
+      </w:r>
+    </w:p>
+    <w:p>
+      <w:pPr>
+        <w:jc w:val="right"/>
         <w:rPr>
           <w:rFonts w:ascii="Arial" w:hAnsi="Arial" w:cs="Arial"/>
           <w:b/>
@@ -95,8 +100,7 @@
           <w:sz w:val="36"/>
           <w:szCs w:val="36"/>
         </w:rPr>
-        <w:fldChar w:fldCharType="separate"/>
-      </w:r>
+      </w:pPr>
       <w:r>
         <w:rPr>
           <w:rFonts w:ascii="Arial" w:hAnsi="Arial" w:cs="Arial"/>
@@ -105,10 +109,8 @@
           <w:sz w:val="36"/>
           <w:szCs w:val="36"/>
         </w:rPr>
-        <w:t>Documento</w:t>
-      </w:r>
-      <w:bookmarkStart w:id="0" w:name="_GoBack"/>
-      <w:bookmarkEnd w:id="0"/>
+        <w:fldChar w:fldCharType="begin"/>
+      </w:r>
       <w:r>
         <w:rPr>
           <w:rFonts w:ascii="Arial" w:hAnsi="Arial" w:cs="Arial"/>
@@ -117,7 +119,7 @@
           <w:sz w:val="36"/>
           <w:szCs w:val="36"/>
         </w:rPr>
-        <w:t xml:space="preserve"> Visão</w:t>
+        <w:instrText xml:space="preserve"> TITLE  \* MERGEFORMAT </w:instrText>
       </w:r>
       <w:r>
         <w:rPr>
@@ -127,8 +129,9 @@
           <w:sz w:val="36"/>
           <w:szCs w:val="36"/>
         </w:rPr>
-        <w:fldChar w:fldCharType="end"/>
-      </w:r>
+        <w:fldChar w:fldCharType="separate"/>
+      </w:r>
+      <w:proofErr w:type="spellStart"/>
       <w:r>
         <w:rPr>
           <w:rFonts w:ascii="Arial" w:hAnsi="Arial" w:cs="Arial"/>
@@ -137,8 +140,9 @@
           <w:sz w:val="36"/>
           <w:szCs w:val="36"/>
         </w:rPr>
-        <w:t xml:space="preserve"> </w:t>
-      </w:r>
+        <w:t>Documento</w:t>
+      </w:r>
+      <w:proofErr w:type="spellEnd"/>
       <w:r>
         <w:rPr>
           <w:rFonts w:ascii="Arial" w:hAnsi="Arial" w:cs="Arial"/>
@@ -147,8 +151,9 @@
           <w:sz w:val="36"/>
           <w:szCs w:val="36"/>
         </w:rPr>
-        <w:t>de</w:t>
-      </w:r>
+        <w:t xml:space="preserve"> </w:t>
+      </w:r>
+      <w:proofErr w:type="spellStart"/>
       <w:r>
         <w:rPr>
           <w:rFonts w:ascii="Arial" w:hAnsi="Arial" w:cs="Arial"/>
@@ -157,12 +162,10 @@
           <w:sz w:val="36"/>
           <w:szCs w:val="36"/>
         </w:rPr>
-        <w:t xml:space="preserve"> Negócio</w:t>
-      </w:r>
-    </w:p>
-    <w:p>
-      <w:pPr>
-        <w:jc w:val="right"/>
+        <w:t>Visão</w:t>
+      </w:r>
+      <w:proofErr w:type="spellEnd"/>
+      <w:r>
         <w:rPr>
           <w:rFonts w:ascii="Arial" w:hAnsi="Arial" w:cs="Arial"/>
           <w:b/>
@@ -170,10 +173,65 @@
           <w:sz w:val="36"/>
           <w:szCs w:val="36"/>
         </w:rPr>
-      </w:pPr>
+        <w:fldChar w:fldCharType="end"/>
+      </w:r>
+      <w:r>
+        <w:rPr>
+          <w:rFonts w:ascii="Arial" w:hAnsi="Arial" w:cs="Arial"/>
+          <w:b/>
+          <w:bCs/>
+          <w:sz w:val="36"/>
+          <w:szCs w:val="36"/>
+        </w:rPr>
+        <w:t xml:space="preserve"> </w:t>
+      </w:r>
+      <w:r>
+        <w:rPr>
+          <w:rFonts w:ascii="Arial" w:hAnsi="Arial" w:cs="Arial"/>
+          <w:b/>
+          <w:bCs/>
+          <w:sz w:val="36"/>
+          <w:szCs w:val="36"/>
+        </w:rPr>
+        <w:t>de</w:t>
+      </w:r>
+      <w:r>
+        <w:rPr>
+          <w:rFonts w:ascii="Arial" w:hAnsi="Arial" w:cs="Arial"/>
+          <w:b/>
+          <w:bCs/>
+          <w:sz w:val="36"/>
+          <w:szCs w:val="36"/>
+        </w:rPr>
+        <w:t xml:space="preserve"> </w:t>
+      </w:r>
+      <w:proofErr w:type="spellStart"/>
+      <w:r>
+        <w:rPr>
+          <w:rFonts w:ascii="Arial" w:hAnsi="Arial" w:cs="Arial"/>
+          <w:b/>
+          <w:bCs/>
+          <w:sz w:val="36"/>
+          <w:szCs w:val="36"/>
+        </w:rPr>
+        <w:t>Negócio</w:t>
+      </w:r>
+      <w:proofErr w:type="spellEnd"/>
     </w:p>
     <w:p>
       <w:pPr>
+        <w:jc w:val="right"/>
+        <w:rPr>
+          <w:rFonts w:ascii="Arial" w:hAnsi="Arial" w:cs="Arial"/>
+          <w:b/>
+          <w:bCs/>
+          <w:sz w:val="36"/>
+          <w:szCs w:val="36"/>
+        </w:rPr>
+      </w:pPr>
+    </w:p>
+    <w:p>
+      <w:pPr>
         <w:pStyle w:val="Ttulo"/>
         <w:jc w:val="right"/>
         <w:rPr>
@@ -181,12 +239,21 @@
           <w:szCs w:val="28"/>
         </w:rPr>
       </w:pPr>
+      <w:proofErr w:type="spellStart"/>
       <w:r>
         <w:rPr>
           <w:sz w:val="28"/>
           <w:szCs w:val="28"/>
         </w:rPr>
-        <w:t xml:space="preserve">Versão </w:t>
+        <w:t>Versão</w:t>
+      </w:r>
+      <w:proofErr w:type="spellEnd"/>
+      <w:r>
+        <w:rPr>
+          <w:sz w:val="28"/>
+          <w:szCs w:val="28"/>
+        </w:rPr>
+        <w:t xml:space="preserve"> </w:t>
       </w:r>
       <w:r>
         <w:rPr>
@@ -464,12 +531,42 @@
                 <w:rFonts w:ascii="Arial" w:hAnsi="Arial" w:cs="Arial"/>
               </w:rPr>
             </w:pPr>
-            <w:r>
-              <w:rPr>
-                <w:rFonts w:ascii="Arial" w:hAnsi="Arial" w:cs="Arial"/>
-              </w:rPr>
-              <w:t>Primeira versão do documento</w:t>
-            </w:r>
+            <w:proofErr w:type="spellStart"/>
+            <w:r>
+              <w:rPr>
+                <w:rFonts w:ascii="Arial" w:hAnsi="Arial" w:cs="Arial"/>
+              </w:rPr>
+              <w:t>Primeira</w:t>
+            </w:r>
+            <w:proofErr w:type="spellEnd"/>
+            <w:r>
+              <w:rPr>
+                <w:rFonts w:ascii="Arial" w:hAnsi="Arial" w:cs="Arial"/>
+              </w:rPr>
+              <w:t xml:space="preserve"> </w:t>
+            </w:r>
+            <w:proofErr w:type="spellStart"/>
+            <w:r>
+              <w:rPr>
+                <w:rFonts w:ascii="Arial" w:hAnsi="Arial" w:cs="Arial"/>
+              </w:rPr>
+              <w:t>versão</w:t>
+            </w:r>
+            <w:proofErr w:type="spellEnd"/>
+            <w:r>
+              <w:rPr>
+                <w:rFonts w:ascii="Arial" w:hAnsi="Arial" w:cs="Arial"/>
+              </w:rPr>
+              <w:t xml:space="preserve"> do </w:t>
+            </w:r>
+            <w:proofErr w:type="spellStart"/>
+            <w:r>
+              <w:rPr>
+                <w:rFonts w:ascii="Arial" w:hAnsi="Arial" w:cs="Arial"/>
+              </w:rPr>
+              <w:t>documento</w:t>
+            </w:r>
+            <w:proofErr w:type="spellEnd"/>
           </w:p>
         </w:tc>
         <w:tc>
@@ -566,18 +663,56 @@
                 <w:rFonts w:ascii="Arial" w:hAnsi="Arial" w:cs="Arial"/>
               </w:rPr>
             </w:pPr>
-            <w:r>
-              <w:rPr>
-                <w:rFonts w:ascii="Arial" w:hAnsi="Arial" w:cs="Arial"/>
-              </w:rPr>
-              <w:t xml:space="preserve">Ajuste na formatação do </w:t>
-            </w:r>
+            <w:proofErr w:type="spellStart"/>
+            <w:r>
+              <w:rPr>
+                <w:rFonts w:ascii="Arial" w:hAnsi="Arial" w:cs="Arial"/>
+              </w:rPr>
+              <w:t>Ajuste</w:t>
+            </w:r>
+            <w:proofErr w:type="spellEnd"/>
+            <w:r>
+              <w:rPr>
+                <w:rFonts w:ascii="Arial" w:hAnsi="Arial" w:cs="Arial"/>
+              </w:rPr>
+              <w:t xml:space="preserve"> </w:t>
+            </w:r>
+            <w:proofErr w:type="spellStart"/>
+            <w:r>
+              <w:rPr>
+                <w:rFonts w:ascii="Arial" w:hAnsi="Arial" w:cs="Arial"/>
+              </w:rPr>
+              <w:t>na</w:t>
+            </w:r>
+            <w:proofErr w:type="spellEnd"/>
+            <w:r>
+              <w:rPr>
+                <w:rFonts w:ascii="Arial" w:hAnsi="Arial" w:cs="Arial"/>
+              </w:rPr>
+              <w:t xml:space="preserve"> </w:t>
+            </w:r>
+            <w:proofErr w:type="spellStart"/>
+            <w:r>
+              <w:rPr>
+                <w:rFonts w:ascii="Arial" w:hAnsi="Arial" w:cs="Arial"/>
+              </w:rPr>
+              <w:t>formatação</w:t>
+            </w:r>
+            <w:proofErr w:type="spellEnd"/>
+            <w:r>
+              <w:rPr>
+                <w:rFonts w:ascii="Arial" w:hAnsi="Arial" w:cs="Arial"/>
+              </w:rPr>
+              <w:t xml:space="preserve"> do </w:t>
+            </w:r>
+            <w:proofErr w:type="spellStart"/>
             <w:r>
               <w:rPr>
                 <w:rFonts w:ascii="Arial" w:hAnsi="Arial" w:cs="Arial"/>
               </w:rPr>
               <w:t>documento</w:t>
             </w:r>
+            <w:proofErr w:type="spellEnd"/>
           </w:p>
           <w:p>
             <w:pPr>
@@ -590,13 +725,119 @@
               <w:rPr>
                 <w:rFonts w:ascii="Arial" w:hAnsi="Arial" w:cs="Arial"/>
               </w:rPr>
-              <w:t>E correção de erros de digitação</w:t>
-            </w:r>
-            <w:r>
-              <w:rPr>
-                <w:rFonts w:ascii="Arial" w:hAnsi="Arial" w:cs="Arial"/>
-              </w:rPr>
-              <w:t>, título mudado para “Documento Visão de Negócio”</w:t>
+              <w:t xml:space="preserve">E </w:t>
+            </w:r>
+            <w:proofErr w:type="spellStart"/>
+            <w:r>
+              <w:rPr>
+                <w:rFonts w:ascii="Arial" w:hAnsi="Arial" w:cs="Arial"/>
+              </w:rPr>
+              <w:t>correção</w:t>
+            </w:r>
+            <w:proofErr w:type="spellEnd"/>
+            <w:r>
+              <w:rPr>
+                <w:rFonts w:ascii="Arial" w:hAnsi="Arial" w:cs="Arial"/>
+              </w:rPr>
+              <w:t xml:space="preserve"> de </w:t>
+            </w:r>
+            <w:proofErr w:type="spellStart"/>
+            <w:r>
+              <w:rPr>
+                <w:rFonts w:ascii="Arial" w:hAnsi="Arial" w:cs="Arial"/>
+              </w:rPr>
+              <w:t>erros</w:t>
+            </w:r>
+            <w:proofErr w:type="spellEnd"/>
+            <w:r>
+              <w:rPr>
+                <w:rFonts w:ascii="Arial" w:hAnsi="Arial" w:cs="Arial"/>
+              </w:rPr>
+              <w:t xml:space="preserve"> de </w:t>
+            </w:r>
+            <w:proofErr w:type="spellStart"/>
+            <w:r>
+              <w:rPr>
+                <w:rFonts w:ascii="Arial" w:hAnsi="Arial" w:cs="Arial"/>
+              </w:rPr>
+              <w:t>digitação</w:t>
+            </w:r>
+            <w:proofErr w:type="spellEnd"/>
+            <w:r>
+              <w:rPr>
+                <w:rFonts w:ascii="Arial" w:hAnsi="Arial" w:cs="Arial"/>
+              </w:rPr>
+              <w:t xml:space="preserve">, </w:t>
+            </w:r>
+            <w:proofErr w:type="spellStart"/>
+            <w:r>
+              <w:rPr>
+                <w:rFonts w:ascii="Arial" w:hAnsi="Arial" w:cs="Arial"/>
+              </w:rPr>
+              <w:t>título</w:t>
+            </w:r>
+            <w:proofErr w:type="spellEnd"/>
+            <w:r>
+              <w:rPr>
+                <w:rFonts w:ascii="Arial" w:hAnsi="Arial" w:cs="Arial"/>
+              </w:rPr>
+              <w:t xml:space="preserve"> </w:t>
+            </w:r>
+            <w:proofErr w:type="spellStart"/>
+            <w:r>
+              <w:rPr>
+                <w:rFonts w:ascii="Arial" w:hAnsi="Arial" w:cs="Arial"/>
+              </w:rPr>
+              <w:t>mudado</w:t>
+            </w:r>
+            <w:proofErr w:type="spellEnd"/>
+            <w:r>
+              <w:rPr>
+                <w:rFonts w:ascii="Arial" w:hAnsi="Arial" w:cs="Arial"/>
+              </w:rPr>
+              <w:t xml:space="preserve"> para “</w:t>
+            </w:r>
+            <w:proofErr w:type="spellStart"/>
+            <w:r>
+              <w:rPr>
+                <w:rFonts w:ascii="Arial" w:hAnsi="Arial" w:cs="Arial"/>
+              </w:rPr>
+              <w:t>Documento</w:t>
+            </w:r>
+            <w:proofErr w:type="spellEnd"/>
+            <w:r>
+              <w:rPr>
+                <w:rFonts w:ascii="Arial" w:hAnsi="Arial" w:cs="Arial"/>
+              </w:rPr>
+              <w:t xml:space="preserve"> </w:t>
+            </w:r>
+            <w:proofErr w:type="spellStart"/>
+            <w:r>
+              <w:rPr>
+                <w:rFonts w:ascii="Arial" w:hAnsi="Arial" w:cs="Arial"/>
+              </w:rPr>
+              <w:t>Visão</w:t>
+            </w:r>
+            <w:proofErr w:type="spellEnd"/>
+            <w:r>
+              <w:rPr>
+                <w:rFonts w:ascii="Arial" w:hAnsi="Arial" w:cs="Arial"/>
+              </w:rPr>
+              <w:t xml:space="preserve"> de </w:t>
+            </w:r>
+            <w:proofErr w:type="spellStart"/>
+            <w:r>
+              <w:rPr>
+                <w:rFonts w:ascii="Arial" w:hAnsi="Arial" w:cs="Arial"/>
+              </w:rPr>
+              <w:t>Negócio</w:t>
+            </w:r>
+            <w:proofErr w:type="spellEnd"/>
+            <w:r>
+              <w:rPr>
+                <w:rFonts w:ascii="Arial" w:hAnsi="Arial" w:cs="Arial"/>
+              </w:rPr>
+              <w:t>”</w:t>
             </w:r>
           </w:p>
         </w:tc>
@@ -737,43 +978,7 @@
           <w:rFonts w:ascii="Arial" w:hAnsi="Arial" w:cs="Arial"/>
           <w:noProof/>
         </w:rPr>
-        <w:fldChar w:fldCharType="begin"/>
-      </w:r>
-      <w:r>
-        <w:rPr>
-          <w:rFonts w:ascii="Arial" w:hAnsi="Arial" w:cs="Arial"/>
-          <w:noProof/>
-          <w:lang w:val="pt-BR"/>
-        </w:rPr>
-        <w:instrText xml:space="preserve"> PAGEREF _Toc359242506 \h </w:instrText>
-      </w:r>
-      <w:r>
-        <w:rPr>
-          <w:rFonts w:ascii="Arial" w:hAnsi="Arial" w:cs="Arial"/>
-          <w:noProof/>
-        </w:rPr>
-      </w:r>
-      <w:r>
-        <w:rPr>
-          <w:rFonts w:ascii="Arial" w:hAnsi="Arial" w:cs="Arial"/>
-          <w:noProof/>
-        </w:rPr>
-        <w:fldChar w:fldCharType="separate"/>
-      </w:r>
-      <w:r>
-        <w:rPr>
-          <w:rFonts w:ascii="Arial" w:hAnsi="Arial" w:cs="Arial"/>
-          <w:noProof/>
-          <w:lang w:val="pt-BR"/>
-        </w:rPr>
-        <w:t>18</w:t>
-      </w:r>
-      <w:r>
-        <w:rPr>
-          <w:rFonts w:ascii="Arial" w:hAnsi="Arial" w:cs="Arial"/>
-          <w:noProof/>
-        </w:rPr>
-        <w:fldChar w:fldCharType="end"/>
+        <w:t>17</w:t>
       </w:r>
     </w:p>
     <w:p>
@@ -831,43 +1036,7 @@
           <w:rFonts w:ascii="Arial" w:hAnsi="Arial" w:cs="Arial"/>
           <w:noProof/>
         </w:rPr>
-        <w:fldChar w:fldCharType="begin"/>
-      </w:r>
-      <w:r>
-        <w:rPr>
-          <w:rFonts w:ascii="Arial" w:hAnsi="Arial" w:cs="Arial"/>
-          <w:noProof/>
-          <w:lang w:val="pt-BR"/>
-        </w:rPr>
-        <w:instrText xml:space="preserve"> PAGEREF _Toc359242507 \h </w:instrText>
-      </w:r>
-      <w:r>
-        <w:rPr>
-          <w:rFonts w:ascii="Arial" w:hAnsi="Arial" w:cs="Arial"/>
-          <w:noProof/>
-        </w:rPr>
-      </w:r>
-      <w:r>
-        <w:rPr>
-          <w:rFonts w:ascii="Arial" w:hAnsi="Arial" w:cs="Arial"/>
-          <w:noProof/>
-        </w:rPr>
-        <w:fldChar w:fldCharType="separate"/>
-      </w:r>
-      <w:r>
-        <w:rPr>
-          <w:rFonts w:ascii="Arial" w:hAnsi="Arial" w:cs="Arial"/>
-          <w:noProof/>
-          <w:lang w:val="pt-BR"/>
-        </w:rPr>
-        <w:t>18</w:t>
-      </w:r>
-      <w:r>
-        <w:rPr>
-          <w:rFonts w:ascii="Arial" w:hAnsi="Arial" w:cs="Arial"/>
-          <w:noProof/>
-        </w:rPr>
-        <w:fldChar w:fldCharType="end"/>
+        <w:t>17</w:t>
       </w:r>
     </w:p>
     <w:p>
@@ -925,43 +1094,7 @@
           <w:rFonts w:ascii="Arial" w:hAnsi="Arial" w:cs="Arial"/>
           <w:noProof/>
         </w:rPr>
-        <w:fldChar w:fldCharType="begin"/>
-      </w:r>
-      <w:r>
-        <w:rPr>
-          <w:rFonts w:ascii="Arial" w:hAnsi="Arial" w:cs="Arial"/>
-          <w:noProof/>
-          <w:lang w:val="pt-BR"/>
-        </w:rPr>
-        <w:instrText xml:space="preserve"> PAGEREF _Toc359242508 \h </w:instrText>
-      </w:r>
-      <w:r>
-        <w:rPr>
-          <w:rFonts w:ascii="Arial" w:hAnsi="Arial" w:cs="Arial"/>
-          <w:noProof/>
-        </w:rPr>
-      </w:r>
-      <w:r>
-        <w:rPr>
-          <w:rFonts w:ascii="Arial" w:hAnsi="Arial" w:cs="Arial"/>
-          <w:noProof/>
-        </w:rPr>
-        <w:fldChar w:fldCharType="separate"/>
-      </w:r>
-      <w:r>
-        <w:rPr>
-          <w:rFonts w:ascii="Arial" w:hAnsi="Arial" w:cs="Arial"/>
-          <w:noProof/>
-          <w:lang w:val="pt-BR"/>
-        </w:rPr>
-        <w:t>18</w:t>
-      </w:r>
-      <w:r>
-        <w:rPr>
-          <w:rFonts w:ascii="Arial" w:hAnsi="Arial" w:cs="Arial"/>
-          <w:noProof/>
-        </w:rPr>
-        <w:fldChar w:fldCharType="end"/>
+        <w:t>17</w:t>
       </w:r>
     </w:p>
     <w:p>
@@ -1019,43 +1152,7 @@
           <w:rFonts w:ascii="Arial" w:hAnsi="Arial" w:cs="Arial"/>
           <w:noProof/>
         </w:rPr>
-        <w:fldChar w:fldCharType="begin"/>
-      </w:r>
-      <w:r>
-        <w:rPr>
-          <w:rFonts w:ascii="Arial" w:hAnsi="Arial" w:cs="Arial"/>
-          <w:noProof/>
-          <w:lang w:val="pt-BR"/>
-        </w:rPr>
-        <w:instrText xml:space="preserve"> PAGEREF _Toc359242509 \h </w:instrText>
-      </w:r>
-      <w:r>
-        <w:rPr>
-          <w:rFonts w:ascii="Arial" w:hAnsi="Arial" w:cs="Arial"/>
-          <w:noProof/>
-        </w:rPr>
-      </w:r>
-      <w:r>
-        <w:rPr>
-          <w:rFonts w:ascii="Arial" w:hAnsi="Arial" w:cs="Arial"/>
-          <w:noProof/>
-        </w:rPr>
-        <w:fldChar w:fldCharType="separate"/>
-      </w:r>
-      <w:r>
-        <w:rPr>
-          <w:rFonts w:ascii="Arial" w:hAnsi="Arial" w:cs="Arial"/>
-          <w:noProof/>
-          <w:lang w:val="pt-BR"/>
-        </w:rPr>
-        <w:t>18</w:t>
-      </w:r>
-      <w:r>
-        <w:rPr>
-          <w:rFonts w:ascii="Arial" w:hAnsi="Arial" w:cs="Arial"/>
-          <w:noProof/>
-        </w:rPr>
-        <w:fldChar w:fldCharType="end"/>
+        <w:t>17</w:t>
       </w:r>
     </w:p>
     <w:p>
@@ -1113,43 +1210,7 @@
           <w:rFonts w:ascii="Arial" w:hAnsi="Arial" w:cs="Arial"/>
           <w:noProof/>
         </w:rPr>
-        <w:fldChar w:fldCharType="begin"/>
-      </w:r>
-      <w:r>
-        <w:rPr>
-          <w:rFonts w:ascii="Arial" w:hAnsi="Arial" w:cs="Arial"/>
-          <w:noProof/>
-          <w:lang w:val="pt-BR"/>
-        </w:rPr>
-        <w:instrText xml:space="preserve"> PAGEREF _Toc359242510 \h </w:instrText>
-      </w:r>
-      <w:r>
-        <w:rPr>
-          <w:rFonts w:ascii="Arial" w:hAnsi="Arial" w:cs="Arial"/>
-          <w:noProof/>
-        </w:rPr>
-      </w:r>
-      <w:r>
-        <w:rPr>
-          <w:rFonts w:ascii="Arial" w:hAnsi="Arial" w:cs="Arial"/>
-          <w:noProof/>
-        </w:rPr>
-        <w:fldChar w:fldCharType="separate"/>
-      </w:r>
-      <w:r>
-        <w:rPr>
-          <w:rFonts w:ascii="Arial" w:hAnsi="Arial" w:cs="Arial"/>
-          <w:noProof/>
-          <w:lang w:val="pt-BR"/>
-        </w:rPr>
-        <w:t>20</w:t>
-      </w:r>
-      <w:r>
-        <w:rPr>
-          <w:rFonts w:ascii="Arial" w:hAnsi="Arial" w:cs="Arial"/>
-          <w:noProof/>
-        </w:rPr>
-        <w:fldChar w:fldCharType="end"/>
+        <w:t>17</w:t>
       </w:r>
     </w:p>
     <w:p>
@@ -1207,43 +1268,7 @@
           <w:rFonts w:ascii="Arial" w:hAnsi="Arial" w:cs="Arial"/>
           <w:noProof/>
         </w:rPr>
-        <w:fldChar w:fldCharType="begin"/>
-      </w:r>
-      <w:r>
-        <w:rPr>
-          <w:rFonts w:ascii="Arial" w:hAnsi="Arial" w:cs="Arial"/>
-          <w:noProof/>
-          <w:lang w:val="pt-BR"/>
-        </w:rPr>
-        <w:instrText xml:space="preserve"> PAGEREF _Toc359242511 \h </w:instrText>
-      </w:r>
-      <w:r>
-        <w:rPr>
-          <w:rFonts w:ascii="Arial" w:hAnsi="Arial" w:cs="Arial"/>
-          <w:noProof/>
-        </w:rPr>
-      </w:r>
-      <w:r>
-        <w:rPr>
-          <w:rFonts w:ascii="Arial" w:hAnsi="Arial" w:cs="Arial"/>
-          <w:noProof/>
-        </w:rPr>
-        <w:fldChar w:fldCharType="separate"/>
-      </w:r>
-      <w:r>
-        <w:rPr>
-          <w:rFonts w:ascii="Arial" w:hAnsi="Arial" w:cs="Arial"/>
-          <w:noProof/>
-          <w:lang w:val="pt-BR"/>
-        </w:rPr>
-        <w:t>20</w:t>
-      </w:r>
-      <w:r>
-        <w:rPr>
-          <w:rFonts w:ascii="Arial" w:hAnsi="Arial" w:cs="Arial"/>
-          <w:noProof/>
-        </w:rPr>
-        <w:fldChar w:fldCharType="end"/>
+        <w:t>18</w:t>
       </w:r>
     </w:p>
     <w:p>
@@ -1301,43 +1326,7 @@
           <w:rFonts w:ascii="Arial" w:hAnsi="Arial" w:cs="Arial"/>
           <w:noProof/>
         </w:rPr>
-        <w:fldChar w:fldCharType="begin"/>
-      </w:r>
-      <w:r>
-        <w:rPr>
-          <w:rFonts w:ascii="Arial" w:hAnsi="Arial" w:cs="Arial"/>
-          <w:noProof/>
-          <w:lang w:val="pt-BR"/>
-        </w:rPr>
-        <w:instrText xml:space="preserve"> PAGEREF _Toc359242512 \h </w:instrText>
-      </w:r>
-      <w:r>
-        <w:rPr>
-          <w:rFonts w:ascii="Arial" w:hAnsi="Arial" w:cs="Arial"/>
-          <w:noProof/>
-        </w:rPr>
-      </w:r>
-      <w:r>
-        <w:rPr>
-          <w:rFonts w:ascii="Arial" w:hAnsi="Arial" w:cs="Arial"/>
-          <w:noProof/>
-        </w:rPr>
-        <w:fldChar w:fldCharType="separate"/>
-      </w:r>
-      <w:r>
-        <w:rPr>
-          <w:rFonts w:ascii="Arial" w:hAnsi="Arial" w:cs="Arial"/>
-          <w:noProof/>
-          <w:lang w:val="pt-BR"/>
-        </w:rPr>
-        <w:t>21</w:t>
-      </w:r>
-      <w:r>
-        <w:rPr>
-          <w:rFonts w:ascii="Arial" w:hAnsi="Arial" w:cs="Arial"/>
-          <w:noProof/>
-        </w:rPr>
-        <w:fldChar w:fldCharType="end"/>
+        <w:t>18</w:t>
       </w:r>
     </w:p>
     <w:p>
@@ -1395,43 +1384,7 @@
           <w:rFonts w:ascii="Arial" w:hAnsi="Arial" w:cs="Arial"/>
           <w:noProof/>
         </w:rPr>
-        <w:fldChar w:fldCharType="begin"/>
-      </w:r>
-      <w:r>
-        <w:rPr>
-          <w:rFonts w:ascii="Arial" w:hAnsi="Arial" w:cs="Arial"/>
-          <w:noProof/>
-          <w:lang w:val="pt-BR"/>
-        </w:rPr>
-        <w:instrText xml:space="preserve"> PAGEREF _Toc359242513 \h </w:instrText>
-      </w:r>
-      <w:r>
-        <w:rPr>
-          <w:rFonts w:ascii="Arial" w:hAnsi="Arial" w:cs="Arial"/>
-          <w:noProof/>
-        </w:rPr>
-      </w:r>
-      <w:r>
-        <w:rPr>
-          <w:rFonts w:ascii="Arial" w:hAnsi="Arial" w:cs="Arial"/>
-          <w:noProof/>
-        </w:rPr>
-        <w:fldChar w:fldCharType="separate"/>
-      </w:r>
-      <w:r>
-        <w:rPr>
-          <w:rFonts w:ascii="Arial" w:hAnsi="Arial" w:cs="Arial"/>
-          <w:noProof/>
-          <w:lang w:val="pt-BR"/>
-        </w:rPr>
-        <w:t>21</w:t>
-      </w:r>
-      <w:r>
-        <w:rPr>
-          <w:rFonts w:ascii="Arial" w:hAnsi="Arial" w:cs="Arial"/>
-          <w:noProof/>
-        </w:rPr>
-        <w:fldChar w:fldCharType="end"/>
+        <w:t>18</w:t>
       </w:r>
     </w:p>
     <w:p>
@@ -1489,43 +1442,7 @@
           <w:rFonts w:ascii="Arial" w:hAnsi="Arial" w:cs="Arial"/>
           <w:noProof/>
         </w:rPr>
-        <w:fldChar w:fldCharType="begin"/>
-      </w:r>
-      <w:r>
-        <w:rPr>
-          <w:rFonts w:ascii="Arial" w:hAnsi="Arial" w:cs="Arial"/>
-          <w:noProof/>
-          <w:lang w:val="pt-BR"/>
-        </w:rPr>
-        <w:instrText xml:space="preserve"> PAGEREF _Toc359242514 \h </w:instrText>
-      </w:r>
-      <w:r>
-        <w:rPr>
-          <w:rFonts w:ascii="Arial" w:hAnsi="Arial" w:cs="Arial"/>
-          <w:noProof/>
-        </w:rPr>
-      </w:r>
-      <w:r>
-        <w:rPr>
-          <w:rFonts w:ascii="Arial" w:hAnsi="Arial" w:cs="Arial"/>
-          <w:noProof/>
-        </w:rPr>
-        <w:fldChar w:fldCharType="separate"/>
-      </w:r>
-      <w:r>
-        <w:rPr>
-          <w:rFonts w:ascii="Arial" w:hAnsi="Arial" w:cs="Arial"/>
-          <w:noProof/>
-          <w:lang w:val="pt-BR"/>
-        </w:rPr>
-        <w:t>21</w:t>
-      </w:r>
-      <w:r>
-        <w:rPr>
-          <w:rFonts w:ascii="Arial" w:hAnsi="Arial" w:cs="Arial"/>
-          <w:noProof/>
-        </w:rPr>
-        <w:fldChar w:fldCharType="end"/>
+        <w:t>18</w:t>
       </w:r>
     </w:p>
     <w:p>
@@ -1583,43 +1500,7 @@
           <w:rFonts w:ascii="Arial" w:hAnsi="Arial" w:cs="Arial"/>
           <w:noProof/>
         </w:rPr>
-        <w:fldChar w:fldCharType="begin"/>
-      </w:r>
-      <w:r>
-        <w:rPr>
-          <w:rFonts w:ascii="Arial" w:hAnsi="Arial" w:cs="Arial"/>
-          <w:noProof/>
-          <w:lang w:val="pt-BR"/>
-        </w:rPr>
-        <w:instrText xml:space="preserve"> PAGEREF _Toc359242515 \h </w:instrText>
-      </w:r>
-      <w:r>
-        <w:rPr>
-          <w:rFonts w:ascii="Arial" w:hAnsi="Arial" w:cs="Arial"/>
-          <w:noProof/>
-        </w:rPr>
-      </w:r>
-      <w:r>
-        <w:rPr>
-          <w:rFonts w:ascii="Arial" w:hAnsi="Arial" w:cs="Arial"/>
-          <w:noProof/>
-        </w:rPr>
-        <w:fldChar w:fldCharType="separate"/>
-      </w:r>
-      <w:r>
-        <w:rPr>
-          <w:rFonts w:ascii="Arial" w:hAnsi="Arial" w:cs="Arial"/>
-          <w:noProof/>
-          <w:lang w:val="pt-BR"/>
-        </w:rPr>
-        <w:t>22</w:t>
-      </w:r>
-      <w:r>
-        <w:rPr>
-          <w:rFonts w:ascii="Arial" w:hAnsi="Arial" w:cs="Arial"/>
-          <w:noProof/>
-        </w:rPr>
-        <w:fldChar w:fldCharType="end"/>
+        <w:t>19</w:t>
       </w:r>
     </w:p>
     <w:p>
@@ -1664,12 +1545,28 @@
         </w:rPr>
         <w:fldChar w:fldCharType="separate"/>
       </w:r>
+      <w:proofErr w:type="spellStart"/>
       <w:r>
         <w:rPr>
           <w:rFonts w:cs="Arial"/>
         </w:rPr>
-        <w:t>Documento de Visão</w:t>
-      </w:r>
+        <w:t>Documento</w:t>
+      </w:r>
+      <w:proofErr w:type="spellEnd"/>
+      <w:r>
+        <w:rPr>
+          <w:rFonts w:cs="Arial"/>
+        </w:rPr>
+        <w:t xml:space="preserve"> de </w:t>
+      </w:r>
+      <w:proofErr w:type="spellStart"/>
+      <w:r>
+        <w:rPr>
+          <w:rFonts w:cs="Arial"/>
+        </w:rPr>
+        <w:t>Visão</w:t>
+      </w:r>
+      <w:proofErr w:type="spellEnd"/>
       <w:r>
         <w:rPr>
           <w:rFonts w:cs="Arial"/>
@@ -1690,12 +1587,13 @@
           <w:szCs w:val="20"/>
         </w:rPr>
       </w:pPr>
-      <w:bookmarkStart w:id="1" w:name="_Toc512930904"/>
-      <w:bookmarkStart w:id="2" w:name="_Toc456600917"/>
-      <w:bookmarkStart w:id="3" w:name="_Toc456598586"/>
-      <w:bookmarkStart w:id="4" w:name="_Toc359242506"/>
-      <w:bookmarkStart w:id="5" w:name="_Toc452813577"/>
-      <w:bookmarkStart w:id="6" w:name="_Toc436203377"/>
+      <w:bookmarkStart w:id="0" w:name="_Toc512930904"/>
+      <w:bookmarkStart w:id="1" w:name="_Toc456600917"/>
+      <w:bookmarkStart w:id="2" w:name="_Toc456598586"/>
+      <w:bookmarkStart w:id="3" w:name="_Toc359242506"/>
+      <w:bookmarkStart w:id="4" w:name="_Toc452813577"/>
+      <w:bookmarkStart w:id="5" w:name="_Toc436203377"/>
+      <w:proofErr w:type="spellStart"/>
       <w:r>
         <w:rPr>
           <w:rFonts w:cs="Arial"/>
@@ -1704,10 +1602,11 @@
         </w:rPr>
         <w:t>Introdução</w:t>
       </w:r>
+      <w:bookmarkEnd w:id="0"/>
       <w:bookmarkEnd w:id="1"/>
       <w:bookmarkEnd w:id="2"/>
       <w:bookmarkEnd w:id="3"/>
-      <w:bookmarkEnd w:id="4"/>
+      <w:proofErr w:type="spellEnd"/>
     </w:p>
     <w:p>
       <w:pPr>
@@ -1775,10 +1674,10 @@
           <w:lang w:val="pt-BR"/>
         </w:rPr>
       </w:pPr>
-      <w:bookmarkStart w:id="7" w:name="_Toc512930905"/>
-      <w:bookmarkStart w:id="8" w:name="_Toc456600921"/>
-      <w:bookmarkStart w:id="9" w:name="_Toc456598590"/>
-      <w:bookmarkStart w:id="10" w:name="_Toc359242507"/>
+      <w:bookmarkStart w:id="6" w:name="_Toc512930905"/>
+      <w:bookmarkStart w:id="7" w:name="_Toc456600921"/>
+      <w:bookmarkStart w:id="8" w:name="_Toc456598590"/>
+      <w:bookmarkStart w:id="9" w:name="_Toc359242507"/>
       <w:r>
         <w:rPr>
           <w:rFonts w:cs="Arial"/>
@@ -1786,10 +1685,10 @@
         </w:rPr>
         <w:t>Referências</w:t>
       </w:r>
+      <w:bookmarkEnd w:id="6"/>
       <w:bookmarkEnd w:id="7"/>
       <w:bookmarkEnd w:id="8"/>
       <w:bookmarkEnd w:id="9"/>
-      <w:bookmarkEnd w:id="10"/>
     </w:p>
     <w:p>
       <w:pPr>
@@ -1822,8 +1721,8 @@
           <w:lang w:val="pt-BR"/>
         </w:rPr>
       </w:pPr>
-      <w:bookmarkStart w:id="11" w:name="_Toc512930906"/>
-      <w:bookmarkStart w:id="12" w:name="_Toc359242508"/>
+      <w:bookmarkStart w:id="10" w:name="_Toc512930906"/>
+      <w:bookmarkStart w:id="11" w:name="_Toc359242508"/>
       <w:r>
         <w:rPr>
           <w:rFonts w:cs="Arial"/>
@@ -1833,10 +1732,10 @@
         </w:rPr>
         <w:t>Posicionamento</w:t>
       </w:r>
+      <w:bookmarkEnd w:id="4"/>
       <w:bookmarkEnd w:id="5"/>
-      <w:bookmarkEnd w:id="6"/>
+      <w:bookmarkEnd w:id="10"/>
       <w:bookmarkEnd w:id="11"/>
-      <w:bookmarkEnd w:id="12"/>
     </w:p>
     <w:p>
       <w:pPr>
@@ -1860,7 +1759,25 @@
           <w:b/>
           <w:bCs/>
         </w:rPr>
-        <w:t xml:space="preserve"> Sistema de transp</w:t>
+        <w:t xml:space="preserve"> </w:t>
+      </w:r>
+      <w:proofErr w:type="spellStart"/>
+      <w:r>
+        <w:rPr>
+          <w:rFonts w:ascii="Arial" w:hAnsi="Arial" w:cs="Arial"/>
+          <w:b/>
+          <w:bCs/>
+        </w:rPr>
+        <w:t>Sistema</w:t>
+      </w:r>
+      <w:proofErr w:type="spellEnd"/>
+      <w:r>
+        <w:rPr>
+          <w:rFonts w:ascii="Arial" w:hAnsi="Arial" w:cs="Arial"/>
+          <w:b/>
+          <w:bCs/>
+        </w:rPr>
+        <w:t xml:space="preserve"> de transp</w:t>
       </w:r>
       <w:r>
         <w:rPr>
@@ -1898,7 +1815,7 @@
           <w:lang w:val="pt-BR"/>
         </w:rPr>
       </w:pPr>
-      <w:bookmarkStart w:id="13" w:name="_Toc359242509"/>
+      <w:bookmarkStart w:id="12" w:name="_Toc359242509"/>
       <w:r>
         <w:rPr>
           <w:rFonts w:cs="Arial"/>
@@ -1906,7 +1823,7 @@
         </w:rPr>
         <w:t>Descrição do Negócio</w:t>
       </w:r>
-      <w:bookmarkEnd w:id="13"/>
+      <w:bookmarkEnd w:id="12"/>
     </w:p>
     <w:p>
       <w:pPr>
@@ -1924,13 +1841,23 @@
         </w:rPr>
         <w:t xml:space="preserve">O domínio do negócio abordado no sistema </w:t>
       </w:r>
+      <w:proofErr w:type="spellStart"/>
       <w:r>
         <w:rPr>
           <w:rFonts w:ascii="Arial" w:hAnsi="Arial" w:cs="Arial"/>
           <w:b/>
           <w:bCs/>
         </w:rPr>
-        <w:t>Sistema de transparência PMMC</w:t>
+        <w:t>Sistema</w:t>
+      </w:r>
+      <w:proofErr w:type="spellEnd"/>
+      <w:r>
+        <w:rPr>
+          <w:rFonts w:ascii="Arial" w:hAnsi="Arial" w:cs="Arial"/>
+          <w:b/>
+          <w:bCs/>
+        </w:rPr>
+        <w:t xml:space="preserve"> de transparência PMMC</w:t>
       </w:r>
       <w:r>
         <w:rPr>
@@ -2078,7 +2005,23 @@
           <w:rFonts w:ascii="Arial" w:hAnsi="Arial" w:cs="Arial"/>
           <w:lang w:val="pt-BR"/>
         </w:rPr>
-        <w:t xml:space="preserve"> Comparar dados entre funcionários públicos, Atualizar dados, Pesquisa de interesses</w:t>
+        <w:t xml:space="preserve"> </w:t>
+      </w:r>
+      <w:proofErr w:type="gramStart"/>
+      <w:r>
+        <w:rPr>
+          <w:rFonts w:ascii="Arial" w:hAnsi="Arial" w:cs="Arial"/>
+          <w:lang w:val="pt-BR"/>
+        </w:rPr>
+        <w:t>Comparar</w:t>
+      </w:r>
+      <w:proofErr w:type="gramEnd"/>
+      <w:r>
+        <w:rPr>
+          <w:rFonts w:ascii="Arial" w:hAnsi="Arial" w:cs="Arial"/>
+          <w:lang w:val="pt-BR"/>
+        </w:rPr>
+        <w:t xml:space="preserve"> dados entre funcionários públicos, Atualizar dados, Pesquisa de interesses</w:t>
       </w:r>
       <w:r>
         <w:rPr>
@@ -2127,8 +2070,19 @@
           <w:rFonts w:ascii="Arial" w:hAnsi="Arial" w:cs="Arial"/>
           <w:lang w:val="pt-BR"/>
         </w:rPr>
-        <w:t>. Poderá ser selecionado o numero</w:t>
-      </w:r>
+        <w:t xml:space="preserve">. Poderá ser selecionado o </w:t>
+      </w:r>
+      <w:proofErr w:type="spellStart"/>
+      <w:proofErr w:type="gramStart"/>
+      <w:r>
+        <w:rPr>
+          <w:rFonts w:ascii="Arial" w:hAnsi="Arial" w:cs="Arial"/>
+          <w:lang w:val="pt-BR"/>
+        </w:rPr>
+        <w:t>numero</w:t>
+      </w:r>
+      <w:proofErr w:type="spellEnd"/>
+      <w:proofErr w:type="gramEnd"/>
       <w:r>
         <w:rPr>
           <w:rFonts w:ascii="Arial" w:hAnsi="Arial" w:cs="Arial"/>
@@ -2183,10 +2137,10 @@
           <w:lang w:val="pt-BR"/>
         </w:rPr>
       </w:pPr>
-      <w:bookmarkStart w:id="14" w:name="_Toc359242510"/>
-      <w:bookmarkStart w:id="15" w:name="_Toc512930907"/>
-      <w:bookmarkStart w:id="16" w:name="_Toc452813579"/>
-      <w:bookmarkStart w:id="17" w:name="_Toc436203379"/>
+      <w:bookmarkStart w:id="13" w:name="_Toc359242510"/>
+      <w:bookmarkStart w:id="14" w:name="_Toc512930907"/>
+      <w:bookmarkStart w:id="15" w:name="_Toc452813579"/>
+      <w:bookmarkStart w:id="16" w:name="_Toc436203379"/>
       <w:r>
         <w:rPr>
           <w:rFonts w:cs="Arial"/>
@@ -2194,7 +2148,7 @@
         </w:rPr>
         <w:t>Regras de Negócio</w:t>
       </w:r>
-      <w:bookmarkEnd w:id="14"/>
+      <w:bookmarkEnd w:id="13"/>
     </w:p>
     <w:p>
       <w:pPr>
@@ -2232,13 +2186,35 @@
           <w:rFonts w:ascii="Arial" w:hAnsi="Arial" w:cs="Arial"/>
         </w:rPr>
       </w:pPr>
-      <w:bookmarkStart w:id="18" w:name="_Toc359242511"/>
-      <w:r>
-        <w:rPr>
-          <w:rFonts w:ascii="Arial" w:hAnsi="Arial" w:cs="Arial"/>
-        </w:rPr>
-        <w:t>RN 01 – Restrição dos usuários</w:t>
-      </w:r>
+      <w:bookmarkStart w:id="17" w:name="_Toc359242511"/>
+      <w:r>
+        <w:rPr>
+          <w:rFonts w:ascii="Arial" w:hAnsi="Arial" w:cs="Arial"/>
+        </w:rPr>
+        <w:t xml:space="preserve">RN 01 – </w:t>
+      </w:r>
+      <w:proofErr w:type="spellStart"/>
+      <w:r>
+        <w:rPr>
+          <w:rFonts w:ascii="Arial" w:hAnsi="Arial" w:cs="Arial"/>
+        </w:rPr>
+        <w:t>Restrição</w:t>
+      </w:r>
+      <w:proofErr w:type="spellEnd"/>
+      <w:r>
+        <w:rPr>
+          <w:rFonts w:ascii="Arial" w:hAnsi="Arial" w:cs="Arial"/>
+        </w:rPr>
+        <w:t xml:space="preserve"> dos </w:t>
+      </w:r>
+      <w:proofErr w:type="spellStart"/>
+      <w:r>
+        <w:rPr>
+          <w:rFonts w:ascii="Arial" w:hAnsi="Arial" w:cs="Arial"/>
+        </w:rPr>
+        <w:t>usuários</w:t>
+      </w:r>
+      <w:proofErr w:type="spellEnd"/>
     </w:p>
     <w:p>
       <w:pPr>
@@ -2252,11 +2228,187 @@
           <w:rFonts w:ascii="Arial" w:hAnsi="Arial" w:cs="Arial"/>
         </w:rPr>
       </w:pPr>
-      <w:r>
-        <w:rPr>
-          <w:rFonts w:ascii="Arial" w:hAnsi="Arial" w:cs="Arial"/>
-        </w:rPr>
-        <w:t>Todos podem utilizar o sistema de transparência para pesquisa e requisição de informações, como previsto na lei complementar n° 131, de 27 de maio de 2009.</w:t>
+      <w:proofErr w:type="spellStart"/>
+      <w:r>
+        <w:rPr>
+          <w:rFonts w:ascii="Arial" w:hAnsi="Arial" w:cs="Arial"/>
+        </w:rPr>
+        <w:t>Todos</w:t>
+      </w:r>
+      <w:proofErr w:type="spellEnd"/>
+      <w:r>
+        <w:rPr>
+          <w:rFonts w:ascii="Arial" w:hAnsi="Arial" w:cs="Arial"/>
+        </w:rPr>
+        <w:t xml:space="preserve"> </w:t>
+      </w:r>
+      <w:proofErr w:type="spellStart"/>
+      <w:r>
+        <w:rPr>
+          <w:rFonts w:ascii="Arial" w:hAnsi="Arial" w:cs="Arial"/>
+        </w:rPr>
+        <w:t>podem</w:t>
+      </w:r>
+      <w:proofErr w:type="spellEnd"/>
+      <w:r>
+        <w:rPr>
+          <w:rFonts w:ascii="Arial" w:hAnsi="Arial" w:cs="Arial"/>
+        </w:rPr>
+        <w:t xml:space="preserve"> </w:t>
+      </w:r>
+      <w:proofErr w:type="spellStart"/>
+      <w:r>
+        <w:rPr>
+          <w:rFonts w:ascii="Arial" w:hAnsi="Arial" w:cs="Arial"/>
+        </w:rPr>
+        <w:t>utilizar</w:t>
+      </w:r>
+      <w:proofErr w:type="spellEnd"/>
+      <w:r>
+        <w:rPr>
+          <w:rFonts w:ascii="Arial" w:hAnsi="Arial" w:cs="Arial"/>
+        </w:rPr>
+        <w:t xml:space="preserve"> o </w:t>
+      </w:r>
+      <w:proofErr w:type="spellStart"/>
+      <w:r>
+        <w:rPr>
+          <w:rFonts w:ascii="Arial" w:hAnsi="Arial" w:cs="Arial"/>
+        </w:rPr>
+        <w:t>sistema</w:t>
+      </w:r>
+      <w:proofErr w:type="spellEnd"/>
+      <w:r>
+        <w:rPr>
+          <w:rFonts w:ascii="Arial" w:hAnsi="Arial" w:cs="Arial"/>
+        </w:rPr>
+        <w:t xml:space="preserve"> de </w:t>
+      </w:r>
+      <w:proofErr w:type="spellStart"/>
+      <w:r>
+        <w:rPr>
+          <w:rFonts w:ascii="Arial" w:hAnsi="Arial" w:cs="Arial"/>
+        </w:rPr>
+        <w:t>transparência</w:t>
+      </w:r>
+      <w:proofErr w:type="spellEnd"/>
+      <w:r>
+        <w:rPr>
+          <w:rFonts w:ascii="Arial" w:hAnsi="Arial" w:cs="Arial"/>
+        </w:rPr>
+        <w:t xml:space="preserve"> para </w:t>
+      </w:r>
+      <w:proofErr w:type="spellStart"/>
+      <w:r>
+        <w:rPr>
+          <w:rFonts w:ascii="Arial" w:hAnsi="Arial" w:cs="Arial"/>
+        </w:rPr>
+        <w:t>pesquisa</w:t>
+      </w:r>
+      <w:proofErr w:type="spellEnd"/>
+      <w:r>
+        <w:rPr>
+          <w:rFonts w:ascii="Arial" w:hAnsi="Arial" w:cs="Arial"/>
+        </w:rPr>
+        <w:t xml:space="preserve"> e </w:t>
+      </w:r>
+      <w:proofErr w:type="spellStart"/>
+      <w:r>
+        <w:rPr>
+          <w:rFonts w:ascii="Arial" w:hAnsi="Arial" w:cs="Arial"/>
+        </w:rPr>
+        <w:t>requisição</w:t>
+      </w:r>
+      <w:proofErr w:type="spellEnd"/>
+      <w:r>
+        <w:rPr>
+          <w:rFonts w:ascii="Arial" w:hAnsi="Arial" w:cs="Arial"/>
+        </w:rPr>
+        <w:t xml:space="preserve"> de </w:t>
+      </w:r>
+      <w:proofErr w:type="spellStart"/>
+      <w:r>
+        <w:rPr>
+          <w:rFonts w:ascii="Arial" w:hAnsi="Arial" w:cs="Arial"/>
+        </w:rPr>
+        <w:t>informações</w:t>
+      </w:r>
+      <w:proofErr w:type="spellEnd"/>
+      <w:r>
+        <w:rPr>
+          <w:rFonts w:ascii="Arial" w:hAnsi="Arial" w:cs="Arial"/>
+        </w:rPr>
+        <w:t xml:space="preserve">, </w:t>
+      </w:r>
+      <w:proofErr w:type="spellStart"/>
+      <w:r>
+        <w:rPr>
+          <w:rFonts w:ascii="Arial" w:hAnsi="Arial" w:cs="Arial"/>
+        </w:rPr>
+        <w:t>como</w:t>
+      </w:r>
+      <w:proofErr w:type="spellEnd"/>
+      <w:r>
+        <w:rPr>
+          <w:rFonts w:ascii="Arial" w:hAnsi="Arial" w:cs="Arial"/>
+        </w:rPr>
+        <w:t xml:space="preserve"> </w:t>
+      </w:r>
+      <w:proofErr w:type="spellStart"/>
+      <w:r>
+        <w:rPr>
+          <w:rFonts w:ascii="Arial" w:hAnsi="Arial" w:cs="Arial"/>
+        </w:rPr>
+        <w:t>previsto</w:t>
+      </w:r>
+      <w:proofErr w:type="spellEnd"/>
+      <w:r>
+        <w:rPr>
+          <w:rFonts w:ascii="Arial" w:hAnsi="Arial" w:cs="Arial"/>
+        </w:rPr>
+        <w:t xml:space="preserve"> </w:t>
+      </w:r>
+      <w:proofErr w:type="spellStart"/>
+      <w:r>
+        <w:rPr>
+          <w:rFonts w:ascii="Arial" w:hAnsi="Arial" w:cs="Arial"/>
+        </w:rPr>
+        <w:t>na</w:t>
+      </w:r>
+      <w:proofErr w:type="spellEnd"/>
+      <w:r>
+        <w:rPr>
+          <w:rFonts w:ascii="Arial" w:hAnsi="Arial" w:cs="Arial"/>
+        </w:rPr>
+        <w:t xml:space="preserve"> lei </w:t>
+      </w:r>
+      <w:proofErr w:type="spellStart"/>
+      <w:r>
+        <w:rPr>
+          <w:rFonts w:ascii="Arial" w:hAnsi="Arial" w:cs="Arial"/>
+        </w:rPr>
+        <w:t>complementar</w:t>
+      </w:r>
+      <w:proofErr w:type="spellEnd"/>
+      <w:r>
+        <w:rPr>
+          <w:rFonts w:ascii="Arial" w:hAnsi="Arial" w:cs="Arial"/>
+        </w:rPr>
+        <w:t xml:space="preserve"> n° 131, de 27 de </w:t>
+      </w:r>
+      <w:proofErr w:type="spellStart"/>
+      <w:r>
+        <w:rPr>
+          <w:rFonts w:ascii="Arial" w:hAnsi="Arial" w:cs="Arial"/>
+        </w:rPr>
+        <w:t>maio</w:t>
+      </w:r>
+      <w:proofErr w:type="spellEnd"/>
+      <w:r>
+        <w:rPr>
+          <w:rFonts w:ascii="Arial" w:hAnsi="Arial" w:cs="Arial"/>
+        </w:rPr>
+        <w:t xml:space="preserve"> de 2009.</w:t>
       </w:r>
     </w:p>
     <w:p>
@@ -2292,8 +2444,58 @@
         <w:rPr>
           <w:rFonts w:ascii="Arial" w:hAnsi="Arial" w:cs="Arial"/>
         </w:rPr>
-        <w:t>RN 02 – Requisição de Transparência ou de Ouvidoria</w:t>
-      </w:r>
+        <w:t xml:space="preserve">RN 02 – </w:t>
+      </w:r>
+      <w:proofErr w:type="spellStart"/>
+      <w:r>
+        <w:rPr>
+          <w:rFonts w:ascii="Arial" w:hAnsi="Arial" w:cs="Arial"/>
+        </w:rPr>
+        <w:t>Requisição</w:t>
+      </w:r>
+      <w:proofErr w:type="spellEnd"/>
+      <w:r>
+        <w:rPr>
+          <w:rFonts w:ascii="Arial" w:hAnsi="Arial" w:cs="Arial"/>
+        </w:rPr>
+        <w:t xml:space="preserve"> de </w:t>
+      </w:r>
+      <w:proofErr w:type="spellStart"/>
+      <w:r>
+        <w:rPr>
+          <w:rFonts w:ascii="Arial" w:hAnsi="Arial" w:cs="Arial"/>
+        </w:rPr>
+        <w:t>Transparência</w:t>
+      </w:r>
+      <w:proofErr w:type="spellEnd"/>
+      <w:r>
+        <w:rPr>
+          <w:rFonts w:ascii="Arial" w:hAnsi="Arial" w:cs="Arial"/>
+        </w:rPr>
+        <w:t xml:space="preserve"> </w:t>
+      </w:r>
+      <w:proofErr w:type="spellStart"/>
+      <w:r>
+        <w:rPr>
+          <w:rFonts w:ascii="Arial" w:hAnsi="Arial" w:cs="Arial"/>
+        </w:rPr>
+        <w:t>ou</w:t>
+      </w:r>
+      <w:proofErr w:type="spellEnd"/>
+      <w:r>
+        <w:rPr>
+          <w:rFonts w:ascii="Arial" w:hAnsi="Arial" w:cs="Arial"/>
+        </w:rPr>
+        <w:t xml:space="preserve"> de </w:t>
+      </w:r>
+      <w:proofErr w:type="spellStart"/>
+      <w:r>
+        <w:rPr>
+          <w:rFonts w:ascii="Arial" w:hAnsi="Arial" w:cs="Arial"/>
+        </w:rPr>
+        <w:t>Ouvidoria</w:t>
+      </w:r>
+      <w:proofErr w:type="spellEnd"/>
     </w:p>
     <w:p>
       <w:pPr>
@@ -2311,7 +2513,245 @@
         <w:rPr>
           <w:rFonts w:ascii="Arial" w:hAnsi="Arial" w:cs="Arial"/>
         </w:rPr>
-        <w:t>Para fazer requisição de transparência ou ouvidoria, o requerente deve informar Nome completo, CPF, Telefone e E-mail. O mesmo deve descrever numa Mensagem a sua requisição.</w:t>
+        <w:t xml:space="preserve">Para </w:t>
+      </w:r>
+      <w:proofErr w:type="spellStart"/>
+      <w:r>
+        <w:rPr>
+          <w:rFonts w:ascii="Arial" w:hAnsi="Arial" w:cs="Arial"/>
+        </w:rPr>
+        <w:t>fazer</w:t>
+      </w:r>
+      <w:proofErr w:type="spellEnd"/>
+      <w:r>
+        <w:rPr>
+          <w:rFonts w:ascii="Arial" w:hAnsi="Arial" w:cs="Arial"/>
+        </w:rPr>
+        <w:t xml:space="preserve"> </w:t>
+      </w:r>
+      <w:proofErr w:type="spellStart"/>
+      <w:r>
+        <w:rPr>
+          <w:rFonts w:ascii="Arial" w:hAnsi="Arial" w:cs="Arial"/>
+        </w:rPr>
+        <w:t>requisição</w:t>
+      </w:r>
+      <w:proofErr w:type="spellEnd"/>
+      <w:r>
+        <w:rPr>
+          <w:rFonts w:ascii="Arial" w:hAnsi="Arial" w:cs="Arial"/>
+        </w:rPr>
+        <w:t xml:space="preserve"> de </w:t>
+      </w:r>
+      <w:proofErr w:type="spellStart"/>
+      <w:r>
+        <w:rPr>
+          <w:rFonts w:ascii="Arial" w:hAnsi="Arial" w:cs="Arial"/>
+        </w:rPr>
+        <w:t>transparência</w:t>
+      </w:r>
+      <w:proofErr w:type="spellEnd"/>
+      <w:r>
+        <w:rPr>
+          <w:rFonts w:ascii="Arial" w:hAnsi="Arial" w:cs="Arial"/>
+        </w:rPr>
+        <w:t xml:space="preserve"> </w:t>
+      </w:r>
+      <w:proofErr w:type="spellStart"/>
+      <w:r>
+        <w:rPr>
+          <w:rFonts w:ascii="Arial" w:hAnsi="Arial" w:cs="Arial"/>
+        </w:rPr>
+        <w:t>ou</w:t>
+      </w:r>
+      <w:proofErr w:type="spellEnd"/>
+      <w:r>
+        <w:rPr>
+          <w:rFonts w:ascii="Arial" w:hAnsi="Arial" w:cs="Arial"/>
+        </w:rPr>
+        <w:t xml:space="preserve"> </w:t>
+      </w:r>
+      <w:proofErr w:type="spellStart"/>
+      <w:r>
+        <w:rPr>
+          <w:rFonts w:ascii="Arial" w:hAnsi="Arial" w:cs="Arial"/>
+        </w:rPr>
+        <w:t>ouvidoria</w:t>
+      </w:r>
+      <w:proofErr w:type="spellEnd"/>
+      <w:r>
+        <w:rPr>
+          <w:rFonts w:ascii="Arial" w:hAnsi="Arial" w:cs="Arial"/>
+        </w:rPr>
+        <w:t xml:space="preserve">, o </w:t>
+      </w:r>
+      <w:proofErr w:type="spellStart"/>
+      <w:r>
+        <w:rPr>
+          <w:rFonts w:ascii="Arial" w:hAnsi="Arial" w:cs="Arial"/>
+        </w:rPr>
+        <w:t>requerente</w:t>
+      </w:r>
+      <w:proofErr w:type="spellEnd"/>
+      <w:r>
+        <w:rPr>
+          <w:rFonts w:ascii="Arial" w:hAnsi="Arial" w:cs="Arial"/>
+        </w:rPr>
+        <w:t xml:space="preserve"> </w:t>
+      </w:r>
+      <w:proofErr w:type="spellStart"/>
+      <w:r>
+        <w:rPr>
+          <w:rFonts w:ascii="Arial" w:hAnsi="Arial" w:cs="Arial"/>
+        </w:rPr>
+        <w:t>deve</w:t>
+      </w:r>
+      <w:proofErr w:type="spellEnd"/>
+      <w:r>
+        <w:rPr>
+          <w:rFonts w:ascii="Arial" w:hAnsi="Arial" w:cs="Arial"/>
+        </w:rPr>
+        <w:t xml:space="preserve"> </w:t>
+      </w:r>
+      <w:proofErr w:type="spellStart"/>
+      <w:r>
+        <w:rPr>
+          <w:rFonts w:ascii="Arial" w:hAnsi="Arial" w:cs="Arial"/>
+        </w:rPr>
+        <w:t>informar</w:t>
+      </w:r>
+      <w:proofErr w:type="spellEnd"/>
+      <w:r>
+        <w:rPr>
+          <w:rFonts w:ascii="Arial" w:hAnsi="Arial" w:cs="Arial"/>
+        </w:rPr>
+        <w:t xml:space="preserve"> Nome </w:t>
+      </w:r>
+      <w:proofErr w:type="spellStart"/>
+      <w:r>
+        <w:rPr>
+          <w:rFonts w:ascii="Arial" w:hAnsi="Arial" w:cs="Arial"/>
+        </w:rPr>
+        <w:t>completo</w:t>
+      </w:r>
+      <w:proofErr w:type="spellEnd"/>
+      <w:r>
+        <w:rPr>
+          <w:rFonts w:ascii="Arial" w:hAnsi="Arial" w:cs="Arial"/>
+        </w:rPr>
+        <w:t xml:space="preserve">, CPF, </w:t>
+      </w:r>
+      <w:proofErr w:type="spellStart"/>
+      <w:r>
+        <w:rPr>
+          <w:rFonts w:ascii="Arial" w:hAnsi="Arial" w:cs="Arial"/>
+        </w:rPr>
+        <w:t>Telefone</w:t>
+      </w:r>
+      <w:proofErr w:type="spellEnd"/>
+      <w:r>
+        <w:rPr>
+          <w:rFonts w:ascii="Arial" w:hAnsi="Arial" w:cs="Arial"/>
+        </w:rPr>
+        <w:t xml:space="preserve"> e E-mail. O </w:t>
+      </w:r>
+      <w:proofErr w:type="spellStart"/>
+      <w:r>
+        <w:rPr>
+          <w:rFonts w:ascii="Arial" w:hAnsi="Arial" w:cs="Arial"/>
+        </w:rPr>
+        <w:t>mesmo</w:t>
+      </w:r>
+      <w:proofErr w:type="spellEnd"/>
+      <w:r>
+        <w:rPr>
+          <w:rFonts w:ascii="Arial" w:hAnsi="Arial" w:cs="Arial"/>
+        </w:rPr>
+        <w:t xml:space="preserve"> </w:t>
+      </w:r>
+      <w:proofErr w:type="spellStart"/>
+      <w:r>
+        <w:rPr>
+          <w:rFonts w:ascii="Arial" w:hAnsi="Arial" w:cs="Arial"/>
+        </w:rPr>
+        <w:t>deve</w:t>
+      </w:r>
+      <w:proofErr w:type="spellEnd"/>
+      <w:r>
+        <w:rPr>
+          <w:rFonts w:ascii="Arial" w:hAnsi="Arial" w:cs="Arial"/>
+        </w:rPr>
+        <w:t xml:space="preserve"> </w:t>
+      </w:r>
+      <w:proofErr w:type="spellStart"/>
+      <w:r>
+        <w:rPr>
+          <w:rFonts w:ascii="Arial" w:hAnsi="Arial" w:cs="Arial"/>
+        </w:rPr>
+        <w:t>descrever</w:t>
+      </w:r>
+      <w:proofErr w:type="spellEnd"/>
+      <w:r>
+        <w:rPr>
+          <w:rFonts w:ascii="Arial" w:hAnsi="Arial" w:cs="Arial"/>
+        </w:rPr>
+        <w:t xml:space="preserve"> </w:t>
+      </w:r>
+      <w:proofErr w:type="spellStart"/>
+      <w:r>
+        <w:rPr>
+          <w:rFonts w:ascii="Arial" w:hAnsi="Arial" w:cs="Arial"/>
+        </w:rPr>
+        <w:t>numa</w:t>
+      </w:r>
+      <w:proofErr w:type="spellEnd"/>
+      <w:r>
+        <w:rPr>
+          <w:rFonts w:ascii="Arial" w:hAnsi="Arial" w:cs="Arial"/>
+        </w:rPr>
+        <w:t xml:space="preserve"> </w:t>
+      </w:r>
+      <w:proofErr w:type="spellStart"/>
+      <w:r>
+        <w:rPr>
+          <w:rFonts w:ascii="Arial" w:hAnsi="Arial" w:cs="Arial"/>
+        </w:rPr>
+        <w:t>Mensagem</w:t>
+      </w:r>
+      <w:proofErr w:type="spellEnd"/>
+      <w:r>
+        <w:rPr>
+          <w:rFonts w:ascii="Arial" w:hAnsi="Arial" w:cs="Arial"/>
+        </w:rPr>
+        <w:t xml:space="preserve"> a </w:t>
+      </w:r>
+      <w:proofErr w:type="spellStart"/>
+      <w:r>
+        <w:rPr>
+          <w:rFonts w:ascii="Arial" w:hAnsi="Arial" w:cs="Arial"/>
+        </w:rPr>
+        <w:t>sua</w:t>
+      </w:r>
+      <w:proofErr w:type="spellEnd"/>
+      <w:r>
+        <w:rPr>
+          <w:rFonts w:ascii="Arial" w:hAnsi="Arial" w:cs="Arial"/>
+        </w:rPr>
+        <w:t xml:space="preserve"> </w:t>
+      </w:r>
+      <w:proofErr w:type="spellStart"/>
+      <w:r>
+        <w:rPr>
+          <w:rFonts w:ascii="Arial" w:hAnsi="Arial" w:cs="Arial"/>
+        </w:rPr>
+        <w:t>requisição</w:t>
+      </w:r>
+      <w:proofErr w:type="spellEnd"/>
+      <w:r>
+        <w:rPr>
+          <w:rFonts w:ascii="Arial" w:hAnsi="Arial" w:cs="Arial"/>
+        </w:rPr>
+        <w:t>.</w:t>
       </w:r>
     </w:p>
     <w:p>
@@ -2347,7 +2787,35 @@
         <w:rPr>
           <w:rFonts w:ascii="Arial" w:hAnsi="Arial" w:cs="Arial"/>
         </w:rPr>
-        <w:t>RN 03 –Divulgação das Informações.</w:t>
+        <w:t>RN 03 –</w:t>
+      </w:r>
+      <w:proofErr w:type="spellStart"/>
+      <w:r>
+        <w:rPr>
+          <w:rFonts w:ascii="Arial" w:hAnsi="Arial" w:cs="Arial"/>
+        </w:rPr>
+        <w:t>Divulgação</w:t>
+      </w:r>
+      <w:proofErr w:type="spellEnd"/>
+      <w:r>
+        <w:rPr>
+          <w:rFonts w:ascii="Arial" w:hAnsi="Arial" w:cs="Arial"/>
+        </w:rPr>
+        <w:t xml:space="preserve"> das </w:t>
+      </w:r>
+      <w:proofErr w:type="spellStart"/>
+      <w:r>
+        <w:rPr>
+          <w:rFonts w:ascii="Arial" w:hAnsi="Arial" w:cs="Arial"/>
+        </w:rPr>
+        <w:t>Informações</w:t>
+      </w:r>
+      <w:proofErr w:type="spellEnd"/>
+      <w:r>
+        <w:rPr>
+          <w:rFonts w:ascii="Arial" w:hAnsi="Arial" w:cs="Arial"/>
+        </w:rPr>
+        <w:t>.</w:t>
       </w:r>
     </w:p>
     <w:p>
@@ -2362,11 +2830,355 @@
           <w:rFonts w:ascii="Arial" w:hAnsi="Arial" w:cs="Arial"/>
         </w:rPr>
       </w:pPr>
-      <w:r>
-        <w:rPr>
-          <w:rFonts w:ascii="Arial" w:hAnsi="Arial" w:cs="Arial"/>
-        </w:rPr>
-        <w:t>Aqueles que tem devem divulgar informações no site de transparência PMMC são todos os órgãos de gestão direta e indireta do poder executivo de sua respectiva hierarquia administrativa, mantendo na internet, os documentos e informações de transparência.</w:t>
+      <w:proofErr w:type="spellStart"/>
+      <w:r>
+        <w:rPr>
+          <w:rFonts w:ascii="Arial" w:hAnsi="Arial" w:cs="Arial"/>
+        </w:rPr>
+        <w:t>Aqueles</w:t>
+      </w:r>
+      <w:proofErr w:type="spellEnd"/>
+      <w:r>
+        <w:rPr>
+          <w:rFonts w:ascii="Arial" w:hAnsi="Arial" w:cs="Arial"/>
+        </w:rPr>
+        <w:t xml:space="preserve"> que </w:t>
+      </w:r>
+      <w:proofErr w:type="spellStart"/>
+      <w:r>
+        <w:rPr>
+          <w:rFonts w:ascii="Arial" w:hAnsi="Arial" w:cs="Arial"/>
+        </w:rPr>
+        <w:t>tem</w:t>
+      </w:r>
+      <w:proofErr w:type="spellEnd"/>
+      <w:r>
+        <w:rPr>
+          <w:rFonts w:ascii="Arial" w:hAnsi="Arial" w:cs="Arial"/>
+        </w:rPr>
+        <w:t xml:space="preserve"> </w:t>
+      </w:r>
+      <w:proofErr w:type="spellStart"/>
+      <w:r>
+        <w:rPr>
+          <w:rFonts w:ascii="Arial" w:hAnsi="Arial" w:cs="Arial"/>
+        </w:rPr>
+        <w:t>devem</w:t>
+      </w:r>
+      <w:proofErr w:type="spellEnd"/>
+      <w:r>
+        <w:rPr>
+          <w:rFonts w:ascii="Arial" w:hAnsi="Arial" w:cs="Arial"/>
+        </w:rPr>
+        <w:t xml:space="preserve"> </w:t>
+      </w:r>
+      <w:proofErr w:type="spellStart"/>
+      <w:r>
+        <w:rPr>
+          <w:rFonts w:ascii="Arial" w:hAnsi="Arial" w:cs="Arial"/>
+        </w:rPr>
+        <w:t>divulgar</w:t>
+      </w:r>
+      <w:proofErr w:type="spellEnd"/>
+      <w:r>
+        <w:rPr>
+          <w:rFonts w:ascii="Arial" w:hAnsi="Arial" w:cs="Arial"/>
+        </w:rPr>
+        <w:t xml:space="preserve"> </w:t>
+      </w:r>
+      <w:proofErr w:type="spellStart"/>
+      <w:r>
+        <w:rPr>
+          <w:rFonts w:ascii="Arial" w:hAnsi="Arial" w:cs="Arial"/>
+        </w:rPr>
+        <w:t>informações</w:t>
+      </w:r>
+      <w:proofErr w:type="spellEnd"/>
+      <w:r>
+        <w:rPr>
+          <w:rFonts w:ascii="Arial" w:hAnsi="Arial" w:cs="Arial"/>
+        </w:rPr>
+        <w:t xml:space="preserve"> no site de </w:t>
+      </w:r>
+      <w:proofErr w:type="spellStart"/>
+      <w:r>
+        <w:rPr>
+          <w:rFonts w:ascii="Arial" w:hAnsi="Arial" w:cs="Arial"/>
+        </w:rPr>
+        <w:t>transparência</w:t>
+      </w:r>
+      <w:proofErr w:type="spellEnd"/>
+      <w:r>
+        <w:rPr>
+          <w:rFonts w:ascii="Arial" w:hAnsi="Arial" w:cs="Arial"/>
+        </w:rPr>
+        <w:t xml:space="preserve"> PMMC </w:t>
+      </w:r>
+      <w:proofErr w:type="spellStart"/>
+      <w:r>
+        <w:rPr>
+          <w:rFonts w:ascii="Arial" w:hAnsi="Arial" w:cs="Arial"/>
+        </w:rPr>
+        <w:t>são</w:t>
+      </w:r>
+      <w:proofErr w:type="spellEnd"/>
+      <w:r>
+        <w:rPr>
+          <w:rFonts w:ascii="Arial" w:hAnsi="Arial" w:cs="Arial"/>
+        </w:rPr>
+        <w:t xml:space="preserve"> </w:t>
+      </w:r>
+      <w:proofErr w:type="spellStart"/>
+      <w:r>
+        <w:rPr>
+          <w:rFonts w:ascii="Arial" w:hAnsi="Arial" w:cs="Arial"/>
+        </w:rPr>
+        <w:t>todos</w:t>
+      </w:r>
+      <w:proofErr w:type="spellEnd"/>
+      <w:r>
+        <w:rPr>
+          <w:rFonts w:ascii="Arial" w:hAnsi="Arial" w:cs="Arial"/>
+        </w:rPr>
+        <w:t xml:space="preserve"> </w:t>
+      </w:r>
+      <w:proofErr w:type="spellStart"/>
+      <w:r>
+        <w:rPr>
+          <w:rFonts w:ascii="Arial" w:hAnsi="Arial" w:cs="Arial"/>
+        </w:rPr>
+        <w:t>os</w:t>
+      </w:r>
+      <w:proofErr w:type="spellEnd"/>
+      <w:r>
+        <w:rPr>
+          <w:rFonts w:ascii="Arial" w:hAnsi="Arial" w:cs="Arial"/>
+        </w:rPr>
+        <w:t xml:space="preserve"> </w:t>
+      </w:r>
+      <w:proofErr w:type="spellStart"/>
+      <w:r>
+        <w:rPr>
+          <w:rFonts w:ascii="Arial" w:hAnsi="Arial" w:cs="Arial"/>
+        </w:rPr>
+        <w:t>órgãos</w:t>
+      </w:r>
+      <w:proofErr w:type="spellEnd"/>
+      <w:r>
+        <w:rPr>
+          <w:rFonts w:ascii="Arial" w:hAnsi="Arial" w:cs="Arial"/>
+        </w:rPr>
+        <w:t xml:space="preserve"> de </w:t>
+      </w:r>
+      <w:proofErr w:type="spellStart"/>
+      <w:r>
+        <w:rPr>
+          <w:rFonts w:ascii="Arial" w:hAnsi="Arial" w:cs="Arial"/>
+        </w:rPr>
+        <w:t>gestão</w:t>
+      </w:r>
+      <w:proofErr w:type="spellEnd"/>
+      <w:r>
+        <w:rPr>
+          <w:rFonts w:ascii="Arial" w:hAnsi="Arial" w:cs="Arial"/>
+        </w:rPr>
+        <w:t xml:space="preserve"> </w:t>
+      </w:r>
+      <w:proofErr w:type="spellStart"/>
+      <w:r>
+        <w:rPr>
+          <w:rFonts w:ascii="Arial" w:hAnsi="Arial" w:cs="Arial"/>
+        </w:rPr>
+        <w:t>direta</w:t>
+      </w:r>
+      <w:proofErr w:type="spellEnd"/>
+      <w:r>
+        <w:rPr>
+          <w:rFonts w:ascii="Arial" w:hAnsi="Arial" w:cs="Arial"/>
+        </w:rPr>
+        <w:t xml:space="preserve"> e </w:t>
+      </w:r>
+      <w:proofErr w:type="spellStart"/>
+      <w:r>
+        <w:rPr>
+          <w:rFonts w:ascii="Arial" w:hAnsi="Arial" w:cs="Arial"/>
+        </w:rPr>
+        <w:t>indireta</w:t>
+      </w:r>
+      <w:proofErr w:type="spellEnd"/>
+      <w:r>
+        <w:rPr>
+          <w:rFonts w:ascii="Arial" w:hAnsi="Arial" w:cs="Arial"/>
+        </w:rPr>
+        <w:t xml:space="preserve"> do </w:t>
+      </w:r>
+      <w:proofErr w:type="spellStart"/>
+      <w:r>
+        <w:rPr>
+          <w:rFonts w:ascii="Arial" w:hAnsi="Arial" w:cs="Arial"/>
+        </w:rPr>
+        <w:t>poder</w:t>
+      </w:r>
+      <w:proofErr w:type="spellEnd"/>
+      <w:r>
+        <w:rPr>
+          <w:rFonts w:ascii="Arial" w:hAnsi="Arial" w:cs="Arial"/>
+        </w:rPr>
+        <w:t xml:space="preserve"> </w:t>
+      </w:r>
+      <w:proofErr w:type="spellStart"/>
+      <w:r>
+        <w:rPr>
+          <w:rFonts w:ascii="Arial" w:hAnsi="Arial" w:cs="Arial"/>
+        </w:rPr>
+        <w:t>executivo</w:t>
+      </w:r>
+      <w:proofErr w:type="spellEnd"/>
+      <w:r>
+        <w:rPr>
+          <w:rFonts w:ascii="Arial" w:hAnsi="Arial" w:cs="Arial"/>
+        </w:rPr>
+        <w:t xml:space="preserve"> de </w:t>
+      </w:r>
+      <w:proofErr w:type="spellStart"/>
+      <w:r>
+        <w:rPr>
+          <w:rFonts w:ascii="Arial" w:hAnsi="Arial" w:cs="Arial"/>
+        </w:rPr>
+        <w:t>sua</w:t>
+      </w:r>
+      <w:proofErr w:type="spellEnd"/>
+      <w:r>
+        <w:rPr>
+          <w:rFonts w:ascii="Arial" w:hAnsi="Arial" w:cs="Arial"/>
+        </w:rPr>
+        <w:t xml:space="preserve"> </w:t>
+      </w:r>
+      <w:proofErr w:type="spellStart"/>
+      <w:r>
+        <w:rPr>
+          <w:rFonts w:ascii="Arial" w:hAnsi="Arial" w:cs="Arial"/>
+        </w:rPr>
+        <w:t>respectiva</w:t>
+      </w:r>
+      <w:proofErr w:type="spellEnd"/>
+      <w:r>
+        <w:rPr>
+          <w:rFonts w:ascii="Arial" w:hAnsi="Arial" w:cs="Arial"/>
+        </w:rPr>
+        <w:t xml:space="preserve"> </w:t>
+      </w:r>
+      <w:proofErr w:type="spellStart"/>
+      <w:r>
+        <w:rPr>
+          <w:rFonts w:ascii="Arial" w:hAnsi="Arial" w:cs="Arial"/>
+        </w:rPr>
+        <w:t>hierarquia</w:t>
+      </w:r>
+      <w:proofErr w:type="spellEnd"/>
+      <w:r>
+        <w:rPr>
+          <w:rFonts w:ascii="Arial" w:hAnsi="Arial" w:cs="Arial"/>
+        </w:rPr>
+        <w:t xml:space="preserve"> </w:t>
+      </w:r>
+      <w:proofErr w:type="spellStart"/>
+      <w:r>
+        <w:rPr>
+          <w:rFonts w:ascii="Arial" w:hAnsi="Arial" w:cs="Arial"/>
+        </w:rPr>
+        <w:t>administrativa</w:t>
+      </w:r>
+      <w:proofErr w:type="spellEnd"/>
+      <w:r>
+        <w:rPr>
+          <w:rFonts w:ascii="Arial" w:hAnsi="Arial" w:cs="Arial"/>
+        </w:rPr>
+        <w:t xml:space="preserve">, </w:t>
+      </w:r>
+      <w:proofErr w:type="spellStart"/>
+      <w:r>
+        <w:rPr>
+          <w:rFonts w:ascii="Arial" w:hAnsi="Arial" w:cs="Arial"/>
+        </w:rPr>
+        <w:t>mantendo</w:t>
+      </w:r>
+      <w:proofErr w:type="spellEnd"/>
+      <w:r>
+        <w:rPr>
+          <w:rFonts w:ascii="Arial" w:hAnsi="Arial" w:cs="Arial"/>
+        </w:rPr>
+        <w:t xml:space="preserve"> </w:t>
+      </w:r>
+      <w:proofErr w:type="spellStart"/>
+      <w:r>
+        <w:rPr>
+          <w:rFonts w:ascii="Arial" w:hAnsi="Arial" w:cs="Arial"/>
+        </w:rPr>
+        <w:t>na</w:t>
+      </w:r>
+      <w:proofErr w:type="spellEnd"/>
+      <w:r>
+        <w:rPr>
+          <w:rFonts w:ascii="Arial" w:hAnsi="Arial" w:cs="Arial"/>
+        </w:rPr>
+        <w:t xml:space="preserve"> internet, </w:t>
+      </w:r>
+      <w:proofErr w:type="spellStart"/>
+      <w:r>
+        <w:rPr>
+          <w:rFonts w:ascii="Arial" w:hAnsi="Arial" w:cs="Arial"/>
+        </w:rPr>
+        <w:t>os</w:t>
+      </w:r>
+      <w:proofErr w:type="spellEnd"/>
+      <w:r>
+        <w:rPr>
+          <w:rFonts w:ascii="Arial" w:hAnsi="Arial" w:cs="Arial"/>
+        </w:rPr>
+        <w:t xml:space="preserve"> </w:t>
+      </w:r>
+      <w:proofErr w:type="spellStart"/>
+      <w:r>
+        <w:rPr>
+          <w:rFonts w:ascii="Arial" w:hAnsi="Arial" w:cs="Arial"/>
+        </w:rPr>
+        <w:t>documentos</w:t>
+      </w:r>
+      <w:proofErr w:type="spellEnd"/>
+      <w:r>
+        <w:rPr>
+          <w:rFonts w:ascii="Arial" w:hAnsi="Arial" w:cs="Arial"/>
+        </w:rPr>
+        <w:t xml:space="preserve"> e </w:t>
+      </w:r>
+      <w:proofErr w:type="spellStart"/>
+      <w:r>
+        <w:rPr>
+          <w:rFonts w:ascii="Arial" w:hAnsi="Arial" w:cs="Arial"/>
+        </w:rPr>
+        <w:t>informações</w:t>
+      </w:r>
+      <w:proofErr w:type="spellEnd"/>
+      <w:r>
+        <w:rPr>
+          <w:rFonts w:ascii="Arial" w:hAnsi="Arial" w:cs="Arial"/>
+        </w:rPr>
+        <w:t xml:space="preserve"> de </w:t>
+      </w:r>
+      <w:proofErr w:type="spellStart"/>
+      <w:r>
+        <w:rPr>
+          <w:rFonts w:ascii="Arial" w:hAnsi="Arial" w:cs="Arial"/>
+        </w:rPr>
+        <w:t>transparência</w:t>
+      </w:r>
+      <w:proofErr w:type="spellEnd"/>
+      <w:r>
+        <w:rPr>
+          <w:rFonts w:ascii="Arial" w:hAnsi="Arial" w:cs="Arial"/>
+        </w:rPr>
+        <w:t>.</w:t>
       </w:r>
     </w:p>
     <w:p>
@@ -2401,8 +3213,44 @@
         <w:rPr>
           <w:rFonts w:ascii="Arial" w:hAnsi="Arial" w:cs="Arial"/>
         </w:rPr>
-        <w:t>RN 04 – Frequência de Atualização das informações</w:t>
-      </w:r>
+        <w:t xml:space="preserve">RN 04 – </w:t>
+      </w:r>
+      <w:proofErr w:type="spellStart"/>
+      <w:r>
+        <w:rPr>
+          <w:rFonts w:ascii="Arial" w:hAnsi="Arial" w:cs="Arial"/>
+        </w:rPr>
+        <w:t>Frequência</w:t>
+      </w:r>
+      <w:proofErr w:type="spellEnd"/>
+      <w:r>
+        <w:rPr>
+          <w:rFonts w:ascii="Arial" w:hAnsi="Arial" w:cs="Arial"/>
+        </w:rPr>
+        <w:t xml:space="preserve"> de </w:t>
+      </w:r>
+      <w:proofErr w:type="spellStart"/>
+      <w:r>
+        <w:rPr>
+          <w:rFonts w:ascii="Arial" w:hAnsi="Arial" w:cs="Arial"/>
+        </w:rPr>
+        <w:t>Atualização</w:t>
+      </w:r>
+      <w:proofErr w:type="spellEnd"/>
+      <w:r>
+        <w:rPr>
+          <w:rFonts w:ascii="Arial" w:hAnsi="Arial" w:cs="Arial"/>
+        </w:rPr>
+        <w:t xml:space="preserve"> das </w:t>
+      </w:r>
+      <w:proofErr w:type="spellStart"/>
+      <w:r>
+        <w:rPr>
+          <w:rFonts w:ascii="Arial" w:hAnsi="Arial" w:cs="Arial"/>
+        </w:rPr>
+        <w:t>informações</w:t>
+      </w:r>
+      <w:proofErr w:type="spellEnd"/>
     </w:p>
     <w:p>
       <w:pPr>
@@ -2416,11 +3264,89 @@
           <w:rFonts w:ascii="Arial" w:hAnsi="Arial" w:cs="Arial"/>
         </w:rPr>
       </w:pPr>
-      <w:r>
-        <w:rPr>
-          <w:rFonts w:ascii="Arial" w:hAnsi="Arial" w:cs="Arial"/>
-        </w:rPr>
-        <w:t>sistema é atualizado diariamente, com as informações disponibilizadas no dia anterior.</w:t>
+      <w:proofErr w:type="spellStart"/>
+      <w:r>
+        <w:rPr>
+          <w:rFonts w:ascii="Arial" w:hAnsi="Arial" w:cs="Arial"/>
+        </w:rPr>
+        <w:t>sistema</w:t>
+      </w:r>
+      <w:proofErr w:type="spellEnd"/>
+      <w:r>
+        <w:rPr>
+          <w:rFonts w:ascii="Arial" w:hAnsi="Arial" w:cs="Arial"/>
+        </w:rPr>
+        <w:t xml:space="preserve"> é </w:t>
+      </w:r>
+      <w:proofErr w:type="spellStart"/>
+      <w:r>
+        <w:rPr>
+          <w:rFonts w:ascii="Arial" w:hAnsi="Arial" w:cs="Arial"/>
+        </w:rPr>
+        <w:t>atualizado</w:t>
+      </w:r>
+      <w:proofErr w:type="spellEnd"/>
+      <w:r>
+        <w:rPr>
+          <w:rFonts w:ascii="Arial" w:hAnsi="Arial" w:cs="Arial"/>
+        </w:rPr>
+        <w:t xml:space="preserve"> </w:t>
+      </w:r>
+      <w:proofErr w:type="spellStart"/>
+      <w:r>
+        <w:rPr>
+          <w:rFonts w:ascii="Arial" w:hAnsi="Arial" w:cs="Arial"/>
+        </w:rPr>
+        <w:t>diariamente</w:t>
+      </w:r>
+      <w:proofErr w:type="spellEnd"/>
+      <w:r>
+        <w:rPr>
+          <w:rFonts w:ascii="Arial" w:hAnsi="Arial" w:cs="Arial"/>
+        </w:rPr>
+        <w:t xml:space="preserve">, com as </w:t>
+      </w:r>
+      <w:proofErr w:type="spellStart"/>
+      <w:r>
+        <w:rPr>
+          <w:rFonts w:ascii="Arial" w:hAnsi="Arial" w:cs="Arial"/>
+        </w:rPr>
+        <w:t>informações</w:t>
+      </w:r>
+      <w:proofErr w:type="spellEnd"/>
+      <w:r>
+        <w:rPr>
+          <w:rFonts w:ascii="Arial" w:hAnsi="Arial" w:cs="Arial"/>
+        </w:rPr>
+        <w:t xml:space="preserve"> </w:t>
+      </w:r>
+      <w:proofErr w:type="spellStart"/>
+      <w:r>
+        <w:rPr>
+          <w:rFonts w:ascii="Arial" w:hAnsi="Arial" w:cs="Arial"/>
+        </w:rPr>
+        <w:t>disponibilizadas</w:t>
+      </w:r>
+      <w:proofErr w:type="spellEnd"/>
+      <w:r>
+        <w:rPr>
+          <w:rFonts w:ascii="Arial" w:hAnsi="Arial" w:cs="Arial"/>
+        </w:rPr>
+        <w:t xml:space="preserve"> no </w:t>
+      </w:r>
+      <w:proofErr w:type="spellStart"/>
+      <w:r>
+        <w:rPr>
+          <w:rFonts w:ascii="Arial" w:hAnsi="Arial" w:cs="Arial"/>
+        </w:rPr>
+        <w:t>dia</w:t>
+      </w:r>
+      <w:proofErr w:type="spellEnd"/>
+      <w:r>
+        <w:rPr>
+          <w:rFonts w:ascii="Arial" w:hAnsi="Arial" w:cs="Arial"/>
+        </w:rPr>
+        <w:t xml:space="preserve"> anterior.</w:t>
       </w:r>
     </w:p>
     <w:p>
@@ -2456,8 +3382,16 @@
         <w:rPr>
           <w:rFonts w:ascii="Arial" w:hAnsi="Arial" w:cs="Arial"/>
         </w:rPr>
-        <w:t>RN 05 – Fonte das Informações</w:t>
-      </w:r>
+        <w:t xml:space="preserve">RN 05 – Fonte das </w:t>
+      </w:r>
+      <w:proofErr w:type="spellStart"/>
+      <w:r>
+        <w:rPr>
+          <w:rFonts w:ascii="Arial" w:hAnsi="Arial" w:cs="Arial"/>
+        </w:rPr>
+        <w:t>Informações</w:t>
+      </w:r>
+      <w:proofErr w:type="spellEnd"/>
     </w:p>
     <w:p>
       <w:pPr>
@@ -2471,11 +3405,145 @@
           <w:rFonts w:ascii="Arial" w:hAnsi="Arial" w:cs="Arial"/>
         </w:rPr>
       </w:pPr>
-      <w:r>
-        <w:rPr>
-          <w:rFonts w:ascii="Arial" w:hAnsi="Arial" w:cs="Arial"/>
-        </w:rPr>
-        <w:t>Os dados são extraídos do Sistema Operacional da Prefeitura, como arquivos PDF ou o próprio site da prefeitura.</w:t>
+      <w:proofErr w:type="spellStart"/>
+      <w:r>
+        <w:rPr>
+          <w:rFonts w:ascii="Arial" w:hAnsi="Arial" w:cs="Arial"/>
+        </w:rPr>
+        <w:t>Os</w:t>
+      </w:r>
+      <w:proofErr w:type="spellEnd"/>
+      <w:r>
+        <w:rPr>
+          <w:rFonts w:ascii="Arial" w:hAnsi="Arial" w:cs="Arial"/>
+        </w:rPr>
+        <w:t xml:space="preserve"> dados </w:t>
+      </w:r>
+      <w:proofErr w:type="spellStart"/>
+      <w:r>
+        <w:rPr>
+          <w:rFonts w:ascii="Arial" w:hAnsi="Arial" w:cs="Arial"/>
+        </w:rPr>
+        <w:t>são</w:t>
+      </w:r>
+      <w:proofErr w:type="spellEnd"/>
+      <w:r>
+        <w:rPr>
+          <w:rFonts w:ascii="Arial" w:hAnsi="Arial" w:cs="Arial"/>
+        </w:rPr>
+        <w:t xml:space="preserve"> </w:t>
+      </w:r>
+      <w:proofErr w:type="spellStart"/>
+      <w:r>
+        <w:rPr>
+          <w:rFonts w:ascii="Arial" w:hAnsi="Arial" w:cs="Arial"/>
+        </w:rPr>
+        <w:t>extraídos</w:t>
+      </w:r>
+      <w:proofErr w:type="spellEnd"/>
+      <w:r>
+        <w:rPr>
+          <w:rFonts w:ascii="Arial" w:hAnsi="Arial" w:cs="Arial"/>
+        </w:rPr>
+        <w:t xml:space="preserve"> do Sistema </w:t>
+      </w:r>
+      <w:proofErr w:type="spellStart"/>
+      <w:r>
+        <w:rPr>
+          <w:rFonts w:ascii="Arial" w:hAnsi="Arial" w:cs="Arial"/>
+        </w:rPr>
+        <w:t>Operacional</w:t>
+      </w:r>
+      <w:proofErr w:type="spellEnd"/>
+      <w:r>
+        <w:rPr>
+          <w:rFonts w:ascii="Arial" w:hAnsi="Arial" w:cs="Arial"/>
+        </w:rPr>
+        <w:t xml:space="preserve"> da </w:t>
+      </w:r>
+      <w:proofErr w:type="spellStart"/>
+      <w:r>
+        <w:rPr>
+          <w:rFonts w:ascii="Arial" w:hAnsi="Arial" w:cs="Arial"/>
+        </w:rPr>
+        <w:t>Prefeitura</w:t>
+      </w:r>
+      <w:proofErr w:type="spellEnd"/>
+      <w:r>
+        <w:rPr>
+          <w:rFonts w:ascii="Arial" w:hAnsi="Arial" w:cs="Arial"/>
+        </w:rPr>
+        <w:t xml:space="preserve">, </w:t>
+      </w:r>
+      <w:proofErr w:type="spellStart"/>
+      <w:r>
+        <w:rPr>
+          <w:rFonts w:ascii="Arial" w:hAnsi="Arial" w:cs="Arial"/>
+        </w:rPr>
+        <w:t>como</w:t>
+      </w:r>
+      <w:proofErr w:type="spellEnd"/>
+      <w:r>
+        <w:rPr>
+          <w:rFonts w:ascii="Arial" w:hAnsi="Arial" w:cs="Arial"/>
+        </w:rPr>
+        <w:t xml:space="preserve"> </w:t>
+      </w:r>
+      <w:proofErr w:type="spellStart"/>
+      <w:r>
+        <w:rPr>
+          <w:rFonts w:ascii="Arial" w:hAnsi="Arial" w:cs="Arial"/>
+        </w:rPr>
+        <w:t>arquivos</w:t>
+      </w:r>
+      <w:proofErr w:type="spellEnd"/>
+      <w:r>
+        <w:rPr>
+          <w:rFonts w:ascii="Arial" w:hAnsi="Arial" w:cs="Arial"/>
+        </w:rPr>
+        <w:t xml:space="preserve"> PDF </w:t>
+      </w:r>
+      <w:proofErr w:type="spellStart"/>
+      <w:r>
+        <w:rPr>
+          <w:rFonts w:ascii="Arial" w:hAnsi="Arial" w:cs="Arial"/>
+        </w:rPr>
+        <w:t>ou</w:t>
+      </w:r>
+      <w:proofErr w:type="spellEnd"/>
+      <w:r>
+        <w:rPr>
+          <w:rFonts w:ascii="Arial" w:hAnsi="Arial" w:cs="Arial"/>
+        </w:rPr>
+        <w:t xml:space="preserve"> o </w:t>
+      </w:r>
+      <w:proofErr w:type="spellStart"/>
+      <w:r>
+        <w:rPr>
+          <w:rFonts w:ascii="Arial" w:hAnsi="Arial" w:cs="Arial"/>
+        </w:rPr>
+        <w:t>próprio</w:t>
+      </w:r>
+      <w:proofErr w:type="spellEnd"/>
+      <w:r>
+        <w:rPr>
+          <w:rFonts w:ascii="Arial" w:hAnsi="Arial" w:cs="Arial"/>
+        </w:rPr>
+        <w:t xml:space="preserve"> site da </w:t>
+      </w:r>
+      <w:proofErr w:type="spellStart"/>
+      <w:r>
+        <w:rPr>
+          <w:rFonts w:ascii="Arial" w:hAnsi="Arial" w:cs="Arial"/>
+        </w:rPr>
+        <w:t>prefeitura</w:t>
+      </w:r>
+      <w:proofErr w:type="spellEnd"/>
+      <w:r>
+        <w:rPr>
+          <w:rFonts w:ascii="Arial" w:hAnsi="Arial" w:cs="Arial"/>
+        </w:rPr>
+        <w:t>.</w:t>
       </w:r>
     </w:p>
     <w:p>
@@ -2550,7 +3618,35 @@
         <w:rPr>
           <w:rFonts w:ascii="Arial" w:hAnsi="Arial" w:cs="Arial"/>
         </w:rPr>
-        <w:t>RN 06 – Infraestrutura atual do site</w:t>
+        <w:t xml:space="preserve">RN 06 – </w:t>
+      </w:r>
+      <w:proofErr w:type="spellStart"/>
+      <w:r>
+        <w:rPr>
+          <w:rFonts w:ascii="Arial" w:hAnsi="Arial" w:cs="Arial"/>
+        </w:rPr>
+        <w:t>Infraestrutura</w:t>
+      </w:r>
+      <w:proofErr w:type="spellEnd"/>
+      <w:r>
+        <w:rPr>
+          <w:rFonts w:ascii="Arial" w:hAnsi="Arial" w:cs="Arial"/>
+        </w:rPr>
+        <w:t xml:space="preserve"> </w:t>
+      </w:r>
+      <w:proofErr w:type="spellStart"/>
+      <w:r>
+        <w:rPr>
+          <w:rFonts w:ascii="Arial" w:hAnsi="Arial" w:cs="Arial"/>
+        </w:rPr>
+        <w:t>atual</w:t>
+      </w:r>
+      <w:proofErr w:type="spellEnd"/>
+      <w:r>
+        <w:rPr>
+          <w:rFonts w:ascii="Arial" w:hAnsi="Arial" w:cs="Arial"/>
+        </w:rPr>
+        <w:t xml:space="preserve"> do site</w:t>
       </w:r>
     </w:p>
     <w:p>
@@ -2569,7 +3665,483 @@
         <w:rPr>
           <w:rFonts w:ascii="Arial" w:hAnsi="Arial" w:cs="Arial"/>
         </w:rPr>
-        <w:t>Portal (site) da Transparência é subdividido em 12 itens, que podem ser acessados diretamente da página inicial. São eles: Plano Plurianual – PPA, Lei de Diretrizes Orçamentárias – LDO, Lei Orçamentária Anual – LOA, Receitas e Despesas, Relatório de Gestão Fiscal – RGF, Relatório Resumido de Execução Orçamentária, Balanços Anuais, Pareceres do Tribunal, Obras Públicas, Compras e Licitações, Convênios e Contratos e Servidores Públicos.</w:t>
+        <w:t xml:space="preserve">Portal (site) da </w:t>
+      </w:r>
+      <w:proofErr w:type="spellStart"/>
+      <w:r>
+        <w:rPr>
+          <w:rFonts w:ascii="Arial" w:hAnsi="Arial" w:cs="Arial"/>
+        </w:rPr>
+        <w:t>Transparência</w:t>
+      </w:r>
+      <w:proofErr w:type="spellEnd"/>
+      <w:r>
+        <w:rPr>
+          <w:rFonts w:ascii="Arial" w:hAnsi="Arial" w:cs="Arial"/>
+        </w:rPr>
+        <w:t xml:space="preserve"> é </w:t>
+      </w:r>
+      <w:proofErr w:type="spellStart"/>
+      <w:r>
+        <w:rPr>
+          <w:rFonts w:ascii="Arial" w:hAnsi="Arial" w:cs="Arial"/>
+        </w:rPr>
+        <w:t>subdividido</w:t>
+      </w:r>
+      <w:proofErr w:type="spellEnd"/>
+      <w:r>
+        <w:rPr>
+          <w:rFonts w:ascii="Arial" w:hAnsi="Arial" w:cs="Arial"/>
+        </w:rPr>
+        <w:t xml:space="preserve"> </w:t>
+      </w:r>
+      <w:proofErr w:type="spellStart"/>
+      <w:r>
+        <w:rPr>
+          <w:rFonts w:ascii="Arial" w:hAnsi="Arial" w:cs="Arial"/>
+        </w:rPr>
+        <w:t>em</w:t>
+      </w:r>
+      <w:proofErr w:type="spellEnd"/>
+      <w:r>
+        <w:rPr>
+          <w:rFonts w:ascii="Arial" w:hAnsi="Arial" w:cs="Arial"/>
+        </w:rPr>
+        <w:t xml:space="preserve"> 12 </w:t>
+      </w:r>
+      <w:proofErr w:type="spellStart"/>
+      <w:r>
+        <w:rPr>
+          <w:rFonts w:ascii="Arial" w:hAnsi="Arial" w:cs="Arial"/>
+        </w:rPr>
+        <w:t>itens</w:t>
+      </w:r>
+      <w:proofErr w:type="spellEnd"/>
+      <w:r>
+        <w:rPr>
+          <w:rFonts w:ascii="Arial" w:hAnsi="Arial" w:cs="Arial"/>
+        </w:rPr>
+        <w:t xml:space="preserve">, que </w:t>
+      </w:r>
+      <w:proofErr w:type="spellStart"/>
+      <w:r>
+        <w:rPr>
+          <w:rFonts w:ascii="Arial" w:hAnsi="Arial" w:cs="Arial"/>
+        </w:rPr>
+        <w:t>podem</w:t>
+      </w:r>
+      <w:proofErr w:type="spellEnd"/>
+      <w:r>
+        <w:rPr>
+          <w:rFonts w:ascii="Arial" w:hAnsi="Arial" w:cs="Arial"/>
+        </w:rPr>
+        <w:t xml:space="preserve"> ser </w:t>
+      </w:r>
+      <w:proofErr w:type="spellStart"/>
+      <w:r>
+        <w:rPr>
+          <w:rFonts w:ascii="Arial" w:hAnsi="Arial" w:cs="Arial"/>
+        </w:rPr>
+        <w:t>acessados</w:t>
+      </w:r>
+      <w:proofErr w:type="spellEnd"/>
+      <w:r>
+        <w:rPr>
+          <w:rFonts w:ascii="Arial" w:hAnsi="Arial" w:cs="Arial"/>
+        </w:rPr>
+        <w:t xml:space="preserve"> </w:t>
+      </w:r>
+      <w:proofErr w:type="spellStart"/>
+      <w:r>
+        <w:rPr>
+          <w:rFonts w:ascii="Arial" w:hAnsi="Arial" w:cs="Arial"/>
+        </w:rPr>
+        <w:t>diretamente</w:t>
+      </w:r>
+      <w:proofErr w:type="spellEnd"/>
+      <w:r>
+        <w:rPr>
+          <w:rFonts w:ascii="Arial" w:hAnsi="Arial" w:cs="Arial"/>
+        </w:rPr>
+        <w:t xml:space="preserve"> da </w:t>
+      </w:r>
+      <w:proofErr w:type="spellStart"/>
+      <w:r>
+        <w:rPr>
+          <w:rFonts w:ascii="Arial" w:hAnsi="Arial" w:cs="Arial"/>
+        </w:rPr>
+        <w:t>página</w:t>
+      </w:r>
+      <w:proofErr w:type="spellEnd"/>
+      <w:r>
+        <w:rPr>
+          <w:rFonts w:ascii="Arial" w:hAnsi="Arial" w:cs="Arial"/>
+        </w:rPr>
+        <w:t xml:space="preserve"> </w:t>
+      </w:r>
+      <w:proofErr w:type="spellStart"/>
+      <w:r>
+        <w:rPr>
+          <w:rFonts w:ascii="Arial" w:hAnsi="Arial" w:cs="Arial"/>
+        </w:rPr>
+        <w:t>inicial</w:t>
+      </w:r>
+      <w:proofErr w:type="spellEnd"/>
+      <w:r>
+        <w:rPr>
+          <w:rFonts w:ascii="Arial" w:hAnsi="Arial" w:cs="Arial"/>
+        </w:rPr>
+        <w:t xml:space="preserve">. São </w:t>
+      </w:r>
+      <w:proofErr w:type="spellStart"/>
+      <w:r>
+        <w:rPr>
+          <w:rFonts w:ascii="Arial" w:hAnsi="Arial" w:cs="Arial"/>
+        </w:rPr>
+        <w:t>eles</w:t>
+      </w:r>
+      <w:proofErr w:type="spellEnd"/>
+      <w:r>
+        <w:rPr>
+          <w:rFonts w:ascii="Arial" w:hAnsi="Arial" w:cs="Arial"/>
+        </w:rPr>
+        <w:t xml:space="preserve">: Plano </w:t>
+      </w:r>
+      <w:proofErr w:type="spellStart"/>
+      <w:r>
+        <w:rPr>
+          <w:rFonts w:ascii="Arial" w:hAnsi="Arial" w:cs="Arial"/>
+        </w:rPr>
+        <w:t>Plurianual</w:t>
+      </w:r>
+      <w:proofErr w:type="spellEnd"/>
+      <w:r>
+        <w:rPr>
+          <w:rFonts w:ascii="Arial" w:hAnsi="Arial" w:cs="Arial"/>
+        </w:rPr>
+        <w:t xml:space="preserve"> – PPA, Lei de </w:t>
+      </w:r>
+      <w:proofErr w:type="spellStart"/>
+      <w:r>
+        <w:rPr>
+          <w:rFonts w:ascii="Arial" w:hAnsi="Arial" w:cs="Arial"/>
+        </w:rPr>
+        <w:t>Diretrizes</w:t>
+      </w:r>
+      <w:proofErr w:type="spellEnd"/>
+      <w:r>
+        <w:rPr>
+          <w:rFonts w:ascii="Arial" w:hAnsi="Arial" w:cs="Arial"/>
+        </w:rPr>
+        <w:t xml:space="preserve"> </w:t>
+      </w:r>
+      <w:proofErr w:type="spellStart"/>
+      <w:r>
+        <w:rPr>
+          <w:rFonts w:ascii="Arial" w:hAnsi="Arial" w:cs="Arial"/>
+        </w:rPr>
+        <w:t>Orçamentárias</w:t>
+      </w:r>
+      <w:proofErr w:type="spellEnd"/>
+      <w:r>
+        <w:rPr>
+          <w:rFonts w:ascii="Arial" w:hAnsi="Arial" w:cs="Arial"/>
+        </w:rPr>
+        <w:t xml:space="preserve"> – LDO, Lei </w:t>
+      </w:r>
+      <w:proofErr w:type="spellStart"/>
+      <w:r>
+        <w:rPr>
+          <w:rFonts w:ascii="Arial" w:hAnsi="Arial" w:cs="Arial"/>
+        </w:rPr>
+        <w:t>Orçamentária</w:t>
+      </w:r>
+      <w:proofErr w:type="spellEnd"/>
+      <w:r>
+        <w:rPr>
+          <w:rFonts w:ascii="Arial" w:hAnsi="Arial" w:cs="Arial"/>
+        </w:rPr>
+        <w:t xml:space="preserve"> </w:t>
+      </w:r>
+      <w:proofErr w:type="spellStart"/>
+      <w:r>
+        <w:rPr>
+          <w:rFonts w:ascii="Arial" w:hAnsi="Arial" w:cs="Arial"/>
+        </w:rPr>
+        <w:t>Anual</w:t>
+      </w:r>
+      <w:proofErr w:type="spellEnd"/>
+      <w:r>
+        <w:rPr>
+          <w:rFonts w:ascii="Arial" w:hAnsi="Arial" w:cs="Arial"/>
+        </w:rPr>
+        <w:t xml:space="preserve"> – LOA, </w:t>
+      </w:r>
+      <w:proofErr w:type="spellStart"/>
+      <w:r>
+        <w:rPr>
+          <w:rFonts w:ascii="Arial" w:hAnsi="Arial" w:cs="Arial"/>
+        </w:rPr>
+        <w:t>Receitas</w:t>
+      </w:r>
+      <w:proofErr w:type="spellEnd"/>
+      <w:r>
+        <w:rPr>
+          <w:rFonts w:ascii="Arial" w:hAnsi="Arial" w:cs="Arial"/>
+        </w:rPr>
+        <w:t xml:space="preserve"> e </w:t>
+      </w:r>
+      <w:proofErr w:type="spellStart"/>
+      <w:r>
+        <w:rPr>
+          <w:rFonts w:ascii="Arial" w:hAnsi="Arial" w:cs="Arial"/>
+        </w:rPr>
+        <w:t>Despesas</w:t>
+      </w:r>
+      <w:proofErr w:type="spellEnd"/>
+      <w:r>
+        <w:rPr>
+          <w:rFonts w:ascii="Arial" w:hAnsi="Arial" w:cs="Arial"/>
+        </w:rPr>
+        <w:t xml:space="preserve">, </w:t>
+      </w:r>
+      <w:proofErr w:type="spellStart"/>
+      <w:r>
+        <w:rPr>
+          <w:rFonts w:ascii="Arial" w:hAnsi="Arial" w:cs="Arial"/>
+        </w:rPr>
+        <w:t>Relatório</w:t>
+      </w:r>
+      <w:proofErr w:type="spellEnd"/>
+      <w:r>
+        <w:rPr>
+          <w:rFonts w:ascii="Arial" w:hAnsi="Arial" w:cs="Arial"/>
+        </w:rPr>
+        <w:t xml:space="preserve"> de </w:t>
+      </w:r>
+      <w:proofErr w:type="spellStart"/>
+      <w:r>
+        <w:rPr>
+          <w:rFonts w:ascii="Arial" w:hAnsi="Arial" w:cs="Arial"/>
+        </w:rPr>
+        <w:t>Gestão</w:t>
+      </w:r>
+      <w:proofErr w:type="spellEnd"/>
+      <w:r>
+        <w:rPr>
+          <w:rFonts w:ascii="Arial" w:hAnsi="Arial" w:cs="Arial"/>
+        </w:rPr>
+        <w:t xml:space="preserve"> Fiscal – RGF, </w:t>
+      </w:r>
+      <w:proofErr w:type="spellStart"/>
+      <w:r>
+        <w:rPr>
+          <w:rFonts w:ascii="Arial" w:hAnsi="Arial" w:cs="Arial"/>
+        </w:rPr>
+        <w:t>Relatório</w:t>
+      </w:r>
+      <w:proofErr w:type="spellEnd"/>
+      <w:r>
+        <w:rPr>
+          <w:rFonts w:ascii="Arial" w:hAnsi="Arial" w:cs="Arial"/>
+        </w:rPr>
+        <w:t xml:space="preserve"> </w:t>
+      </w:r>
+      <w:proofErr w:type="spellStart"/>
+      <w:r>
+        <w:rPr>
+          <w:rFonts w:ascii="Arial" w:hAnsi="Arial" w:cs="Arial"/>
+        </w:rPr>
+        <w:t>Resumido</w:t>
+      </w:r>
+      <w:proofErr w:type="spellEnd"/>
+      <w:r>
+        <w:rPr>
+          <w:rFonts w:ascii="Arial" w:hAnsi="Arial" w:cs="Arial"/>
+        </w:rPr>
+        <w:t xml:space="preserve"> de </w:t>
+      </w:r>
+      <w:proofErr w:type="spellStart"/>
+      <w:r>
+        <w:rPr>
+          <w:rFonts w:ascii="Arial" w:hAnsi="Arial" w:cs="Arial"/>
+        </w:rPr>
+        <w:t>Execução</w:t>
+      </w:r>
+      <w:proofErr w:type="spellEnd"/>
+      <w:r>
+        <w:rPr>
+          <w:rFonts w:ascii="Arial" w:hAnsi="Arial" w:cs="Arial"/>
+        </w:rPr>
+        <w:t xml:space="preserve"> </w:t>
+      </w:r>
+      <w:proofErr w:type="spellStart"/>
+      <w:r>
+        <w:rPr>
+          <w:rFonts w:ascii="Arial" w:hAnsi="Arial" w:cs="Arial"/>
+        </w:rPr>
+        <w:t>Orçamentária</w:t>
+      </w:r>
+      <w:proofErr w:type="spellEnd"/>
+      <w:r>
+        <w:rPr>
+          <w:rFonts w:ascii="Arial" w:hAnsi="Arial" w:cs="Arial"/>
+        </w:rPr>
+        <w:t xml:space="preserve">, </w:t>
+      </w:r>
+      <w:proofErr w:type="spellStart"/>
+      <w:r>
+        <w:rPr>
+          <w:rFonts w:ascii="Arial" w:hAnsi="Arial" w:cs="Arial"/>
+        </w:rPr>
+        <w:t>Balanços</w:t>
+      </w:r>
+      <w:proofErr w:type="spellEnd"/>
+      <w:r>
+        <w:rPr>
+          <w:rFonts w:ascii="Arial" w:hAnsi="Arial" w:cs="Arial"/>
+        </w:rPr>
+        <w:t xml:space="preserve"> </w:t>
+      </w:r>
+      <w:proofErr w:type="spellStart"/>
+      <w:r>
+        <w:rPr>
+          <w:rFonts w:ascii="Arial" w:hAnsi="Arial" w:cs="Arial"/>
+        </w:rPr>
+        <w:t>Anuais</w:t>
+      </w:r>
+      <w:proofErr w:type="spellEnd"/>
+      <w:r>
+        <w:rPr>
+          <w:rFonts w:ascii="Arial" w:hAnsi="Arial" w:cs="Arial"/>
+        </w:rPr>
+        <w:t xml:space="preserve">, </w:t>
+      </w:r>
+      <w:proofErr w:type="spellStart"/>
+      <w:r>
+        <w:rPr>
+          <w:rFonts w:ascii="Arial" w:hAnsi="Arial" w:cs="Arial"/>
+        </w:rPr>
+        <w:t>Pareceres</w:t>
+      </w:r>
+      <w:proofErr w:type="spellEnd"/>
+      <w:r>
+        <w:rPr>
+          <w:rFonts w:ascii="Arial" w:hAnsi="Arial" w:cs="Arial"/>
+        </w:rPr>
+        <w:t xml:space="preserve"> do Tribunal, </w:t>
+      </w:r>
+      <w:proofErr w:type="spellStart"/>
+      <w:r>
+        <w:rPr>
+          <w:rFonts w:ascii="Arial" w:hAnsi="Arial" w:cs="Arial"/>
+        </w:rPr>
+        <w:t>Obras</w:t>
+      </w:r>
+      <w:proofErr w:type="spellEnd"/>
+      <w:r>
+        <w:rPr>
+          <w:rFonts w:ascii="Arial" w:hAnsi="Arial" w:cs="Arial"/>
+        </w:rPr>
+        <w:t xml:space="preserve"> </w:t>
+      </w:r>
+      <w:proofErr w:type="spellStart"/>
+      <w:r>
+        <w:rPr>
+          <w:rFonts w:ascii="Arial" w:hAnsi="Arial" w:cs="Arial"/>
+        </w:rPr>
+        <w:t>Públicas</w:t>
+      </w:r>
+      <w:proofErr w:type="spellEnd"/>
+      <w:r>
+        <w:rPr>
+          <w:rFonts w:ascii="Arial" w:hAnsi="Arial" w:cs="Arial"/>
+        </w:rPr>
+        <w:t xml:space="preserve">, </w:t>
+      </w:r>
+      <w:proofErr w:type="spellStart"/>
+      <w:r>
+        <w:rPr>
+          <w:rFonts w:ascii="Arial" w:hAnsi="Arial" w:cs="Arial"/>
+        </w:rPr>
+        <w:t>Compras</w:t>
+      </w:r>
+      <w:proofErr w:type="spellEnd"/>
+      <w:r>
+        <w:rPr>
+          <w:rFonts w:ascii="Arial" w:hAnsi="Arial" w:cs="Arial"/>
+        </w:rPr>
+        <w:t xml:space="preserve"> e </w:t>
+      </w:r>
+      <w:proofErr w:type="spellStart"/>
+      <w:r>
+        <w:rPr>
+          <w:rFonts w:ascii="Arial" w:hAnsi="Arial" w:cs="Arial"/>
+        </w:rPr>
+        <w:t>Licitações</w:t>
+      </w:r>
+      <w:proofErr w:type="spellEnd"/>
+      <w:r>
+        <w:rPr>
+          <w:rFonts w:ascii="Arial" w:hAnsi="Arial" w:cs="Arial"/>
+        </w:rPr>
+        <w:t xml:space="preserve">, </w:t>
+      </w:r>
+      <w:proofErr w:type="spellStart"/>
+      <w:r>
+        <w:rPr>
+          <w:rFonts w:ascii="Arial" w:hAnsi="Arial" w:cs="Arial"/>
+        </w:rPr>
+        <w:t>Convênios</w:t>
+      </w:r>
+      <w:proofErr w:type="spellEnd"/>
+      <w:r>
+        <w:rPr>
+          <w:rFonts w:ascii="Arial" w:hAnsi="Arial" w:cs="Arial"/>
+        </w:rPr>
+        <w:t xml:space="preserve"> e </w:t>
+      </w:r>
+      <w:proofErr w:type="spellStart"/>
+      <w:r>
+        <w:rPr>
+          <w:rFonts w:ascii="Arial" w:hAnsi="Arial" w:cs="Arial"/>
+        </w:rPr>
+        <w:t>Contratos</w:t>
+      </w:r>
+      <w:proofErr w:type="spellEnd"/>
+      <w:r>
+        <w:rPr>
+          <w:rFonts w:ascii="Arial" w:hAnsi="Arial" w:cs="Arial"/>
+        </w:rPr>
+        <w:t xml:space="preserve"> e </w:t>
+      </w:r>
+      <w:proofErr w:type="spellStart"/>
+      <w:r>
+        <w:rPr>
+          <w:rFonts w:ascii="Arial" w:hAnsi="Arial" w:cs="Arial"/>
+        </w:rPr>
+        <w:t>Servidores</w:t>
+      </w:r>
+      <w:proofErr w:type="spellEnd"/>
+      <w:r>
+        <w:rPr>
+          <w:rFonts w:ascii="Arial" w:hAnsi="Arial" w:cs="Arial"/>
+        </w:rPr>
+        <w:t xml:space="preserve"> </w:t>
+      </w:r>
+      <w:proofErr w:type="spellStart"/>
+      <w:r>
+        <w:rPr>
+          <w:rFonts w:ascii="Arial" w:hAnsi="Arial" w:cs="Arial"/>
+        </w:rPr>
+        <w:t>Públicos</w:t>
+      </w:r>
+      <w:proofErr w:type="spellEnd"/>
+      <w:r>
+        <w:rPr>
+          <w:rFonts w:ascii="Arial" w:hAnsi="Arial" w:cs="Arial"/>
+        </w:rPr>
+        <w:t>.</w:t>
       </w:r>
     </w:p>
     <w:p>
@@ -2590,10 +4162,10 @@
         </w:rPr>
         <w:t>Descrição do Problema</w:t>
       </w:r>
+      <w:bookmarkEnd w:id="14"/>
       <w:bookmarkEnd w:id="15"/>
       <w:bookmarkEnd w:id="16"/>
       <w:bookmarkEnd w:id="17"/>
-      <w:bookmarkEnd w:id="18"/>
     </w:p>
     <w:p>
       <w:pPr>
@@ -2904,8 +4476,30 @@
               <w:rPr>
                 <w:rFonts w:ascii="Arial" w:hAnsi="Arial" w:cs="Arial"/>
               </w:rPr>
-              <w:t xml:space="preserve"> boa solução seria</w:t>
-            </w:r>
+              <w:t xml:space="preserve"> boa </w:t>
+            </w:r>
+            <w:proofErr w:type="spellStart"/>
+            <w:r>
+              <w:rPr>
+                <w:rFonts w:ascii="Arial" w:hAnsi="Arial" w:cs="Arial"/>
+              </w:rPr>
+              <w:t>solução</w:t>
+            </w:r>
+            <w:proofErr w:type="spellEnd"/>
+            <w:r>
+              <w:rPr>
+                <w:rFonts w:ascii="Arial" w:hAnsi="Arial" w:cs="Arial"/>
+              </w:rPr>
+              <w:t xml:space="preserve"> </w:t>
+            </w:r>
+            <w:proofErr w:type="spellStart"/>
+            <w:r>
+              <w:rPr>
+                <w:rFonts w:ascii="Arial" w:hAnsi="Arial" w:cs="Arial"/>
+              </w:rPr>
+              <w:t>seria</w:t>
+            </w:r>
+            <w:proofErr w:type="spellEnd"/>
           </w:p>
         </w:tc>
         <w:tc>
@@ -2950,11 +4544,11 @@
           <w:lang w:val="fr-FR"/>
         </w:rPr>
       </w:pPr>
-      <w:bookmarkStart w:id="19" w:name="_Toc512930908"/>
-      <w:bookmarkStart w:id="20" w:name="_Toc452813580"/>
-      <w:bookmarkStart w:id="21" w:name="_Toc436203380"/>
-      <w:bookmarkStart w:id="22" w:name="_Toc425054392"/>
-      <w:bookmarkStart w:id="23" w:name="_Toc422186485"/>
+      <w:bookmarkStart w:id="18" w:name="_Toc512930908"/>
+      <w:bookmarkStart w:id="19" w:name="_Toc452813580"/>
+      <w:bookmarkStart w:id="20" w:name="_Toc436203380"/>
+      <w:bookmarkStart w:id="21" w:name="_Toc425054392"/>
+      <w:bookmarkStart w:id="22" w:name="_Toc422186485"/>
     </w:p>
     <w:p>
       <w:pPr>
@@ -2980,7 +4574,7 @@
           <w:lang w:val="pt-BR"/>
         </w:rPr>
       </w:pPr>
-      <w:bookmarkStart w:id="24" w:name="_Toc359242512"/>
+      <w:bookmarkStart w:id="23" w:name="_Toc359242512"/>
       <w:r>
         <w:rPr>
           <w:rFonts w:cs="Arial"/>
@@ -2988,12 +4582,12 @@
         </w:rPr>
         <w:t>Sentença de Posição do Produto</w:t>
       </w:r>
+      <w:bookmarkEnd w:id="18"/>
       <w:bookmarkEnd w:id="19"/>
       <w:bookmarkEnd w:id="20"/>
       <w:bookmarkEnd w:id="21"/>
       <w:bookmarkEnd w:id="22"/>
       <w:bookmarkEnd w:id="23"/>
-      <w:bookmarkEnd w:id="24"/>
     </w:p>
     <w:tbl>
       <w:tblPr>
@@ -3083,12 +4677,14 @@
                 <w:rFonts w:ascii="Arial" w:hAnsi="Arial" w:cs="Arial"/>
               </w:rPr>
             </w:pPr>
+            <w:proofErr w:type="spellStart"/>
             <w:r>
               <w:rPr>
                 <w:rFonts w:ascii="Arial" w:hAnsi="Arial" w:cs="Arial"/>
               </w:rPr>
               <w:t>Quem</w:t>
             </w:r>
+            <w:proofErr w:type="spellEnd"/>
           </w:p>
         </w:tc>
         <w:tc>
@@ -3203,7 +4799,21 @@
               <w:rPr>
                 <w:rFonts w:ascii="Arial" w:hAnsi="Arial" w:cs="Arial"/>
               </w:rPr>
-              <w:t xml:space="preserve"> Transparência PMMC</w:t>
+              <w:t xml:space="preserve"> </w:t>
+            </w:r>
+            <w:proofErr w:type="spellStart"/>
+            <w:r>
+              <w:rPr>
+                <w:rFonts w:ascii="Arial" w:hAnsi="Arial" w:cs="Arial"/>
+              </w:rPr>
+              <w:t>Transparência</w:t>
+            </w:r>
+            <w:proofErr w:type="spellEnd"/>
+            <w:r>
+              <w:rPr>
+                <w:rFonts w:ascii="Arial" w:hAnsi="Arial" w:cs="Arial"/>
+              </w:rPr>
+              <w:t xml:space="preserve"> PMMC</w:t>
             </w:r>
           </w:p>
         </w:tc>
@@ -3372,12 +4982,28 @@
                 <w:rFonts w:ascii="Arial" w:hAnsi="Arial" w:cs="Arial"/>
               </w:rPr>
             </w:pPr>
-            <w:r>
-              <w:rPr>
-                <w:rFonts w:ascii="Arial" w:hAnsi="Arial" w:cs="Arial"/>
-              </w:rPr>
-              <w:t>Nosso produto</w:t>
-            </w:r>
+            <w:proofErr w:type="spellStart"/>
+            <w:r>
+              <w:rPr>
+                <w:rFonts w:ascii="Arial" w:hAnsi="Arial" w:cs="Arial"/>
+              </w:rPr>
+              <w:t>Nosso</w:t>
+            </w:r>
+            <w:proofErr w:type="spellEnd"/>
+            <w:r>
+              <w:rPr>
+                <w:rFonts w:ascii="Arial" w:hAnsi="Arial" w:cs="Arial"/>
+              </w:rPr>
+              <w:t xml:space="preserve"> </w:t>
+            </w:r>
+            <w:proofErr w:type="spellStart"/>
+            <w:r>
+              <w:rPr>
+                <w:rFonts w:ascii="Arial" w:hAnsi="Arial" w:cs="Arial"/>
+              </w:rPr>
+              <w:t>produto</w:t>
+            </w:r>
+            <w:proofErr w:type="spellEnd"/>
           </w:p>
         </w:tc>
         <w:tc>
@@ -3440,11 +5066,11 @@
           <w:lang w:val="fr-FR"/>
         </w:rPr>
       </w:pPr>
-      <w:bookmarkStart w:id="25" w:name="_Toc512930909"/>
-      <w:bookmarkStart w:id="26" w:name="_Toc452813581"/>
-      <w:bookmarkStart w:id="27" w:name="_Toc447960005"/>
-      <w:bookmarkStart w:id="28" w:name="_Toc359242513"/>
-      <w:bookmarkStart w:id="29" w:name="_Toc436203381"/>
+      <w:bookmarkStart w:id="24" w:name="_Toc512930909"/>
+      <w:bookmarkStart w:id="25" w:name="_Toc452813581"/>
+      <w:bookmarkStart w:id="26" w:name="_Toc447960005"/>
+      <w:bookmarkStart w:id="27" w:name="_Toc359242513"/>
+      <w:bookmarkStart w:id="28" w:name="_Toc436203381"/>
       <w:r>
         <w:rPr>
           <w:rFonts w:cs="Arial"/>
@@ -3454,10 +5080,10 @@
         </w:rPr>
         <w:t>Descrições dos Envolvidos e Usuários</w:t>
       </w:r>
+      <w:bookmarkEnd w:id="24"/>
       <w:bookmarkEnd w:id="25"/>
       <w:bookmarkEnd w:id="26"/>
       <w:bookmarkEnd w:id="27"/>
-      <w:bookmarkEnd w:id="28"/>
     </w:p>
     <w:p>
       <w:pPr>
@@ -3517,9 +5143,9 @@
           <w:lang w:val="pt-BR"/>
         </w:rPr>
       </w:pPr>
-      <w:bookmarkStart w:id="30" w:name="_Toc512930910"/>
-      <w:bookmarkStart w:id="31" w:name="_Toc452813583"/>
-      <w:bookmarkStart w:id="32" w:name="_Toc359242514"/>
+      <w:bookmarkStart w:id="29" w:name="_Toc512930910"/>
+      <w:bookmarkStart w:id="30" w:name="_Toc452813583"/>
+      <w:bookmarkStart w:id="31" w:name="_Toc359242514"/>
       <w:r>
         <w:rPr>
           <w:rFonts w:cs="Arial"/>
@@ -3527,9 +5153,9 @@
         </w:rPr>
         <w:t>Resumo dos Envolvidos</w:t>
       </w:r>
+      <w:bookmarkEnd w:id="29"/>
       <w:bookmarkEnd w:id="30"/>
       <w:bookmarkEnd w:id="31"/>
-      <w:bookmarkEnd w:id="32"/>
     </w:p>
     <w:tbl>
       <w:tblPr>
@@ -4063,7 +5689,21 @@
               <w:rPr>
                 <w:rFonts w:ascii="Arial" w:hAnsi="Arial" w:cs="Arial"/>
               </w:rPr>
-              <w:t xml:space="preserve">Responsável pela orientação ,avaliação e </w:t>
+              <w:t xml:space="preserve">Responsável pela </w:t>
+            </w:r>
+            <w:proofErr w:type="gramStart"/>
+            <w:r>
+              <w:rPr>
+                <w:rFonts w:ascii="Arial" w:hAnsi="Arial" w:cs="Arial"/>
+              </w:rPr>
+              <w:t>orientação ,avaliação</w:t>
+            </w:r>
+            <w:proofErr w:type="gramEnd"/>
+            <w:r>
+              <w:rPr>
+                <w:rFonts w:ascii="Arial" w:hAnsi="Arial" w:cs="Arial"/>
+              </w:rPr>
+              <w:t xml:space="preserve"> e </w:t>
             </w:r>
             <w:r>
               <w:rPr>
@@ -4083,9 +5723,9 @@
           <w:lang w:val="fr-FR"/>
         </w:rPr>
       </w:pPr>
-      <w:bookmarkStart w:id="33" w:name="_Toc512930911"/>
-      <w:bookmarkStart w:id="34" w:name="_Toc452813584"/>
-      <w:bookmarkStart w:id="35" w:name="_Toc359242515"/>
+      <w:bookmarkStart w:id="32" w:name="_Toc512930911"/>
+      <w:bookmarkStart w:id="33" w:name="_Toc452813584"/>
+      <w:bookmarkStart w:id="34" w:name="_Toc359242515"/>
       <w:r>
         <w:rPr>
           <w:rFonts w:cs="Arial"/>
@@ -4093,9 +5733,9 @@
         </w:rPr>
         <w:t>Resumo dos Usuários</w:t>
       </w:r>
+      <w:bookmarkEnd w:id="32"/>
       <w:bookmarkEnd w:id="33"/>
       <w:bookmarkEnd w:id="34"/>
-      <w:bookmarkEnd w:id="35"/>
     </w:p>
     <w:tbl>
       <w:tblPr>
@@ -4235,6 +5875,7 @@
                 <w:rFonts w:ascii="Arial" w:hAnsi="Arial" w:cs="Arial"/>
               </w:rPr>
             </w:pPr>
+            <w:proofErr w:type="spellStart"/>
             <w:r>
               <w:rPr>
                 <w:rFonts w:ascii="Arial" w:hAnsi="Arial" w:cs="Arial"/>
@@ -4247,6 +5888,7 @@
               </w:rPr>
               <w:t>rio</w:t>
             </w:r>
+            <w:proofErr w:type="spellEnd"/>
           </w:p>
         </w:tc>
         <w:tc>
@@ -4512,7 +6154,7 @@
         <w:t xml:space="preserve"> </w:t>
       </w:r>
     </w:p>
-    <w:bookmarkEnd w:id="29"/>
+    <w:bookmarkEnd w:id="28"/>
     <w:p>
       <w:pPr>
         <w:pStyle w:val="Corpodetexto"/>
@@ -4537,7 +6179,7 @@
 </file>
 
 <file path=word/endnotes.xml><?xml version="1.0" encoding="utf-8"?>
-<w:endnotes xmlns:wpc="http://schemas.microsoft.com/office/word/2010/wordprocessingCanvas" xmlns:cx="http://schemas.microsoft.com/office/drawing/2014/chartex" xmlns:cx1="http://schemas.microsoft.com/office/drawing/2015/9/8/chartex" xmlns:mc="http://schemas.openxmlformats.org/markup-compatibility/2006" xmlns:o="urn:schemas-microsoft-com:office:office" xmlns:r="http://schemas.openxmlformats.org/officeDocument/2006/relationships" xmlns:m="http://schemas.openxmlformats.org/officeDocument/2006/math" xmlns:v="urn:schemas-microsoft-com:vml" xmlns:wp14="http://schemas.microsoft.com/office/word/2010/wordprocessingDrawing" xmlns:wp="http://schemas.openxmlformats.org/drawingml/2006/wordprocessingDrawing" xmlns:w10="urn:schemas-microsoft-com:office:word" xmlns:w="http://schemas.openxmlformats.org/wordprocessingml/2006/main" xmlns:w14="http://schemas.microsoft.com/office/word/2010/wordml" xmlns:w15="http://schemas.microsoft.com/office/word/2012/wordml" xmlns:w16se="http://schemas.microsoft.com/office/word/2015/wordml/symex" xmlns:wpg="http://schemas.microsoft.com/office/word/2010/wordprocessingGroup" xmlns:wpi="http://schemas.microsoft.com/office/word/2010/wordprocessingInk" xmlns:wne="http://schemas.microsoft.com/office/word/2006/wordml" xmlns:wps="http://schemas.microsoft.com/office/word/2010/wordprocessingShape" mc:Ignorable="w14 w15 w16se wp14">
+<w:endnotes xmlns:wpc="http://schemas.microsoft.com/office/word/2010/wordprocessingCanvas" xmlns:cx="http://schemas.microsoft.com/office/drawing/2014/chartex" xmlns:cx1="http://schemas.microsoft.com/office/drawing/2015/9/8/chartex" xmlns:cx2="http://schemas.microsoft.com/office/drawing/2015/10/21/chartex" xmlns:cx3="http://schemas.microsoft.com/office/drawing/2016/5/9/chartex" xmlns:cx4="http://schemas.microsoft.com/office/drawing/2016/5/10/chartex" xmlns:cx5="http://schemas.microsoft.com/office/drawing/2016/5/11/chartex" xmlns:cx6="http://schemas.microsoft.com/office/drawing/2016/5/12/chartex" xmlns:cx7="http://schemas.microsoft.com/office/drawing/2016/5/13/chartex" xmlns:cx8="http://schemas.microsoft.com/office/drawing/2016/5/14/chartex" xmlns:mc="http://schemas.openxmlformats.org/markup-compatibility/2006" xmlns:aink="http://schemas.microsoft.com/office/drawing/2016/ink" xmlns:am3d="http://schemas.microsoft.com/office/drawing/2017/model3d" xmlns:o="urn:schemas-microsoft-com:office:office" xmlns:r="http://schemas.openxmlformats.org/officeDocument/2006/relationships" xmlns:m="http://schemas.openxmlformats.org/officeDocument/2006/math" xmlns:v="urn:schemas-microsoft-com:vml" xmlns:wp14="http://schemas.microsoft.com/office/word/2010/wordprocessingDrawing" xmlns:wp="http://schemas.openxmlformats.org/drawingml/2006/wordprocessingDrawing" xmlns:w10="urn:schemas-microsoft-com:office:word" xmlns:w="http://schemas.openxmlformats.org/wordprocessingml/2006/main" xmlns:w14="http://schemas.microsoft.com/office/word/2010/wordml" xmlns:w15="http://schemas.microsoft.com/office/word/2012/wordml" xmlns:w16cex="http://schemas.microsoft.com/office/word/2018/wordml/cex" xmlns:w16cid="http://schemas.microsoft.com/office/word/2016/wordml/cid" xmlns:w16="http://schemas.microsoft.com/office/word/2018/wordml" xmlns:w16se="http://schemas.microsoft.com/office/word/2015/wordml/symex" xmlns:wpg="http://schemas.microsoft.com/office/word/2010/wordprocessingGroup" xmlns:wpi="http://schemas.microsoft.com/office/word/2010/wordprocessingInk" xmlns:wne="http://schemas.microsoft.com/office/word/2006/wordml" xmlns:wps="http://schemas.microsoft.com/office/word/2010/wordprocessingShape" mc:Ignorable="w14 w15 w16se w16cid w16 w16cex wp14">
   <w:endnote w:type="separator" w:id="-1">
     <w:p>
       <w:pPr>
@@ -4562,7 +6204,7 @@
 </file>
 
 <file path=word/footer1.xml><?xml version="1.0" encoding="utf-8"?>
-<w:ftr xmlns:wpc="http://schemas.microsoft.com/office/word/2010/wordprocessingCanvas" xmlns:cx="http://schemas.microsoft.com/office/drawing/2014/chartex" xmlns:cx1="http://schemas.microsoft.com/office/drawing/2015/9/8/chartex" xmlns:mc="http://schemas.openxmlformats.org/markup-compatibility/2006" xmlns:o="urn:schemas-microsoft-com:office:office" xmlns:r="http://schemas.openxmlformats.org/officeDocument/2006/relationships" xmlns:m="http://schemas.openxmlformats.org/officeDocument/2006/math" xmlns:v="urn:schemas-microsoft-com:vml" xmlns:wp14="http://schemas.microsoft.com/office/word/2010/wordprocessingDrawing" xmlns:wp="http://schemas.openxmlformats.org/drawingml/2006/wordprocessingDrawing" xmlns:w10="urn:schemas-microsoft-com:office:word" xmlns:w="http://schemas.openxmlformats.org/wordprocessingml/2006/main" xmlns:w14="http://schemas.microsoft.com/office/word/2010/wordml" xmlns:w15="http://schemas.microsoft.com/office/word/2012/wordml" xmlns:w16se="http://schemas.microsoft.com/office/word/2015/wordml/symex" xmlns:wpg="http://schemas.microsoft.com/office/word/2010/wordprocessingGroup" xmlns:wpi="http://schemas.microsoft.com/office/word/2010/wordprocessingInk" xmlns:wne="http://schemas.microsoft.com/office/word/2006/wordml" xmlns:wps="http://schemas.microsoft.com/office/word/2010/wordprocessingShape" mc:Ignorable="w14 w15 w16se wp14">
+<w:ftr xmlns:wpc="http://schemas.microsoft.com/office/word/2010/wordprocessingCanvas" xmlns:cx="http://schemas.microsoft.com/office/drawing/2014/chartex" xmlns:cx1="http://schemas.microsoft.com/office/drawing/2015/9/8/chartex" xmlns:cx2="http://schemas.microsoft.com/office/drawing/2015/10/21/chartex" xmlns:cx3="http://schemas.microsoft.com/office/drawing/2016/5/9/chartex" xmlns:cx4="http://schemas.microsoft.com/office/drawing/2016/5/10/chartex" xmlns:cx5="http://schemas.microsoft.com/office/drawing/2016/5/11/chartex" xmlns:cx6="http://schemas.microsoft.com/office/drawing/2016/5/12/chartex" xmlns:cx7="http://schemas.microsoft.com/office/drawing/2016/5/13/chartex" xmlns:cx8="http://schemas.microsoft.com/office/drawing/2016/5/14/chartex" xmlns:mc="http://schemas.openxmlformats.org/markup-compatibility/2006" xmlns:aink="http://schemas.microsoft.com/office/drawing/2016/ink" xmlns:am3d="http://schemas.microsoft.com/office/drawing/2017/model3d" xmlns:o="urn:schemas-microsoft-com:office:office" xmlns:r="http://schemas.openxmlformats.org/officeDocument/2006/relationships" xmlns:m="http://schemas.openxmlformats.org/officeDocument/2006/math" xmlns:v="urn:schemas-microsoft-com:vml" xmlns:wp14="http://schemas.microsoft.com/office/word/2010/wordprocessingDrawing" xmlns:wp="http://schemas.openxmlformats.org/drawingml/2006/wordprocessingDrawing" xmlns:w10="urn:schemas-microsoft-com:office:word" xmlns:w="http://schemas.openxmlformats.org/wordprocessingml/2006/main" xmlns:w14="http://schemas.microsoft.com/office/word/2010/wordml" xmlns:w15="http://schemas.microsoft.com/office/word/2012/wordml" xmlns:w16cex="http://schemas.microsoft.com/office/word/2018/wordml/cex" xmlns:w16cid="http://schemas.microsoft.com/office/word/2016/wordml/cid" xmlns:w16="http://schemas.microsoft.com/office/word/2018/wordml" xmlns:w16se="http://schemas.microsoft.com/office/word/2015/wordml/symex" xmlns:wpg="http://schemas.microsoft.com/office/word/2010/wordprocessingGroup" xmlns:wpi="http://schemas.microsoft.com/office/word/2010/wordprocessingInk" xmlns:wne="http://schemas.microsoft.com/office/word/2006/wordml" xmlns:wps="http://schemas.microsoft.com/office/word/2010/wordprocessingShape" mc:Ignorable="w14 w15 w16se w16cid w16 w16cex wp14">
   <w:tbl>
     <w:tblPr>
       <w:tblW w:w="0" w:type="auto"/>
@@ -4743,7 +6385,7 @@
 </file>
 
 <file path=word/footnotes.xml><?xml version="1.0" encoding="utf-8"?>
-<w:footnotes xmlns:wpc="http://schemas.microsoft.com/office/word/2010/wordprocessingCanvas" xmlns:cx="http://schemas.microsoft.com/office/drawing/2014/chartex" xmlns:cx1="http://schemas.microsoft.com/office/drawing/2015/9/8/chartex" xmlns:mc="http://schemas.openxmlformats.org/markup-compatibility/2006" xmlns:o="urn:schemas-microsoft-com:office:office" xmlns:r="http://schemas.openxmlformats.org/officeDocument/2006/relationships" xmlns:m="http://schemas.openxmlformats.org/officeDocument/2006/math" xmlns:v="urn:schemas-microsoft-com:vml" xmlns:wp14="http://schemas.microsoft.com/office/word/2010/wordprocessingDrawing" xmlns:wp="http://schemas.openxmlformats.org/drawingml/2006/wordprocessingDrawing" xmlns:w10="urn:schemas-microsoft-com:office:word" xmlns:w="http://schemas.openxmlformats.org/wordprocessingml/2006/main" xmlns:w14="http://schemas.microsoft.com/office/word/2010/wordml" xmlns:w15="http://schemas.microsoft.com/office/word/2012/wordml" xmlns:w16se="http://schemas.microsoft.com/office/word/2015/wordml/symex" xmlns:wpg="http://schemas.microsoft.com/office/word/2010/wordprocessingGroup" xmlns:wpi="http://schemas.microsoft.com/office/word/2010/wordprocessingInk" xmlns:wne="http://schemas.microsoft.com/office/word/2006/wordml" xmlns:wps="http://schemas.microsoft.com/office/word/2010/wordprocessingShape" mc:Ignorable="w14 w15 w16se wp14">
+<w:footnotes xmlns:wpc="http://schemas.microsoft.com/office/word/2010/wordprocessingCanvas" xmlns:cx="http://schemas.microsoft.com/office/drawing/2014/chartex" xmlns:cx1="http://schemas.microsoft.com/office/drawing/2015/9/8/chartex" xmlns:cx2="http://schemas.microsoft.com/office/drawing/2015/10/21/chartex" xmlns:cx3="http://schemas.microsoft.com/office/drawing/2016/5/9/chartex" xmlns:cx4="http://schemas.microsoft.com/office/drawing/2016/5/10/chartex" xmlns:cx5="http://schemas.microsoft.com/office/drawing/2016/5/11/chartex" xmlns:cx6="http://schemas.microsoft.com/office/drawing/2016/5/12/chartex" xmlns:cx7="http://schemas.microsoft.com/office/drawing/2016/5/13/chartex" xmlns:cx8="http://schemas.microsoft.com/office/drawing/2016/5/14/chartex" xmlns:mc="http://schemas.openxmlformats.org/markup-compatibility/2006" xmlns:aink="http://schemas.microsoft.com/office/drawing/2016/ink" xmlns:am3d="http://schemas.microsoft.com/office/drawing/2017/model3d" xmlns:o="urn:schemas-microsoft-com:office:office" xmlns:r="http://schemas.openxmlformats.org/officeDocument/2006/relationships" xmlns:m="http://schemas.openxmlformats.org/officeDocument/2006/math" xmlns:v="urn:schemas-microsoft-com:vml" xmlns:wp14="http://schemas.microsoft.com/office/word/2010/wordprocessingDrawing" xmlns:wp="http://schemas.openxmlformats.org/drawingml/2006/wordprocessingDrawing" xmlns:w10="urn:schemas-microsoft-com:office:word" xmlns:w="http://schemas.openxmlformats.org/wordprocessingml/2006/main" xmlns:w14="http://schemas.microsoft.com/office/word/2010/wordml" xmlns:w15="http://schemas.microsoft.com/office/word/2012/wordml" xmlns:w16cex="http://schemas.microsoft.com/office/word/2018/wordml/cex" xmlns:w16cid="http://schemas.microsoft.com/office/word/2016/wordml/cid" xmlns:w16="http://schemas.microsoft.com/office/word/2018/wordml" xmlns:w16se="http://schemas.microsoft.com/office/word/2015/wordml/symex" xmlns:wpg="http://schemas.microsoft.com/office/word/2010/wordprocessingGroup" xmlns:wpi="http://schemas.microsoft.com/office/word/2010/wordprocessingInk" xmlns:wne="http://schemas.microsoft.com/office/word/2006/wordml" xmlns:wps="http://schemas.microsoft.com/office/word/2010/wordprocessingShape" mc:Ignorable="w14 w15 w16se w16cid w16 w16cex wp14">
   <w:footnote w:type="separator" w:id="-1">
     <w:p>
       <w:pPr>
@@ -4768,7 +6410,7 @@
 </file>
 
 <file path=word/header1.xml><?xml version="1.0" encoding="utf-8"?>
-<w:hdr xmlns:wpc="http://schemas.microsoft.com/office/word/2010/wordprocessingCanvas" xmlns:cx="http://schemas.microsoft.com/office/drawing/2014/chartex" xmlns:cx1="http://schemas.microsoft.com/office/drawing/2015/9/8/chartex" xmlns:mc="http://schemas.openxmlformats.org/markup-compatibility/2006" xmlns:o="urn:schemas-microsoft-com:office:office" xmlns:r="http://schemas.openxmlformats.org/officeDocument/2006/relationships" xmlns:m="http://schemas.openxmlformats.org/officeDocument/2006/math" xmlns:v="urn:schemas-microsoft-com:vml" xmlns:wp14="http://schemas.microsoft.com/office/word/2010/wordprocessingDrawing" xmlns:wp="http://schemas.openxmlformats.org/drawingml/2006/wordprocessingDrawing" xmlns:w10="urn:schemas-microsoft-com:office:word" xmlns:w="http://schemas.openxmlformats.org/wordprocessingml/2006/main" xmlns:w14="http://schemas.microsoft.com/office/word/2010/wordml" xmlns:w15="http://schemas.microsoft.com/office/word/2012/wordml" xmlns:w16se="http://schemas.microsoft.com/office/word/2015/wordml/symex" xmlns:wpg="http://schemas.microsoft.com/office/word/2010/wordprocessingGroup" xmlns:wpi="http://schemas.microsoft.com/office/word/2010/wordprocessingInk" xmlns:wne="http://schemas.microsoft.com/office/word/2006/wordml" xmlns:wps="http://schemas.microsoft.com/office/word/2010/wordprocessingShape" mc:Ignorable="w14 w15 w16se wp14">
+<w:hdr xmlns:wpc="http://schemas.microsoft.com/office/word/2010/wordprocessingCanvas" xmlns:cx="http://schemas.microsoft.com/office/drawing/2014/chartex" xmlns:cx1="http://schemas.microsoft.com/office/drawing/2015/9/8/chartex" xmlns:cx2="http://schemas.microsoft.com/office/drawing/2015/10/21/chartex" xmlns:cx3="http://schemas.microsoft.com/office/drawing/2016/5/9/chartex" xmlns:cx4="http://schemas.microsoft.com/office/drawing/2016/5/10/chartex" xmlns:cx5="http://schemas.microsoft.com/office/drawing/2016/5/11/chartex" xmlns:cx6="http://schemas.microsoft.com/office/drawing/2016/5/12/chartex" xmlns:cx7="http://schemas.microsoft.com/office/drawing/2016/5/13/chartex" xmlns:cx8="http://schemas.microsoft.com/office/drawing/2016/5/14/chartex" xmlns:mc="http://schemas.openxmlformats.org/markup-compatibility/2006" xmlns:aink="http://schemas.microsoft.com/office/drawing/2016/ink" xmlns:am3d="http://schemas.microsoft.com/office/drawing/2017/model3d" xmlns:o="urn:schemas-microsoft-com:office:office" xmlns:r="http://schemas.openxmlformats.org/officeDocument/2006/relationships" xmlns:m="http://schemas.openxmlformats.org/officeDocument/2006/math" xmlns:v="urn:schemas-microsoft-com:vml" xmlns:wp14="http://schemas.microsoft.com/office/word/2010/wordprocessingDrawing" xmlns:wp="http://schemas.openxmlformats.org/drawingml/2006/wordprocessingDrawing" xmlns:w10="urn:schemas-microsoft-com:office:word" xmlns:w="http://schemas.openxmlformats.org/wordprocessingml/2006/main" xmlns:w14="http://schemas.microsoft.com/office/word/2010/wordml" xmlns:w15="http://schemas.microsoft.com/office/word/2012/wordml" xmlns:w16cex="http://schemas.microsoft.com/office/word/2018/wordml/cex" xmlns:w16cid="http://schemas.microsoft.com/office/word/2016/wordml/cid" xmlns:w16="http://schemas.microsoft.com/office/word/2018/wordml" xmlns:w16se="http://schemas.microsoft.com/office/word/2015/wordml/symex" xmlns:wpg="http://schemas.microsoft.com/office/word/2010/wordprocessingGroup" xmlns:wpi="http://schemas.microsoft.com/office/word/2010/wordprocessingInk" xmlns:wne="http://schemas.microsoft.com/office/word/2006/wordml" xmlns:wps="http://schemas.microsoft.com/office/word/2010/wordprocessingShape" mc:Ignorable="w14 w15 w16se w16cid w16 w16cex wp14">
   <w:p>
     <w:pPr>
       <w:pStyle w:val="Ttulo1"/>
@@ -4948,7 +6590,7 @@
 </file>
 
 <file path=word/header2.xml><?xml version="1.0" encoding="utf-8"?>
-<w:hdr xmlns:wpc="http://schemas.microsoft.com/office/word/2010/wordprocessingCanvas" xmlns:cx="http://schemas.microsoft.com/office/drawing/2014/chartex" xmlns:cx1="http://schemas.microsoft.com/office/drawing/2015/9/8/chartex" xmlns:mc="http://schemas.openxmlformats.org/markup-compatibility/2006" xmlns:o="urn:schemas-microsoft-com:office:office" xmlns:r="http://schemas.openxmlformats.org/officeDocument/2006/relationships" xmlns:m="http://schemas.openxmlformats.org/officeDocument/2006/math" xmlns:v="urn:schemas-microsoft-com:vml" xmlns:wp14="http://schemas.microsoft.com/office/word/2010/wordprocessingDrawing" xmlns:wp="http://schemas.openxmlformats.org/drawingml/2006/wordprocessingDrawing" xmlns:w10="urn:schemas-microsoft-com:office:word" xmlns:w="http://schemas.openxmlformats.org/wordprocessingml/2006/main" xmlns:w14="http://schemas.microsoft.com/office/word/2010/wordml" xmlns:w15="http://schemas.microsoft.com/office/word/2012/wordml" xmlns:w16se="http://schemas.microsoft.com/office/word/2015/wordml/symex" xmlns:wpg="http://schemas.microsoft.com/office/word/2010/wordprocessingGroup" xmlns:wpi="http://schemas.microsoft.com/office/word/2010/wordprocessingInk" xmlns:wne="http://schemas.microsoft.com/office/word/2006/wordml" xmlns:wps="http://schemas.microsoft.com/office/word/2010/wordprocessingShape" mc:Ignorable="w14 w15 w16se wp14">
+<w:hdr xmlns:wpc="http://schemas.microsoft.com/office/word/2010/wordprocessingCanvas" xmlns:cx="http://schemas.microsoft.com/office/drawing/2014/chartex" xmlns:cx1="http://schemas.microsoft.com/office/drawing/2015/9/8/chartex" xmlns:cx2="http://schemas.microsoft.com/office/drawing/2015/10/21/chartex" xmlns:cx3="http://schemas.microsoft.com/office/drawing/2016/5/9/chartex" xmlns:cx4="http://schemas.microsoft.com/office/drawing/2016/5/10/chartex" xmlns:cx5="http://schemas.microsoft.com/office/drawing/2016/5/11/chartex" xmlns:cx6="http://schemas.microsoft.com/office/drawing/2016/5/12/chartex" xmlns:cx7="http://schemas.microsoft.com/office/drawing/2016/5/13/chartex" xmlns:cx8="http://schemas.microsoft.com/office/drawing/2016/5/14/chartex" xmlns:mc="http://schemas.openxmlformats.org/markup-compatibility/2006" xmlns:aink="http://schemas.microsoft.com/office/drawing/2016/ink" xmlns:am3d="http://schemas.microsoft.com/office/drawing/2017/model3d" xmlns:o="urn:schemas-microsoft-com:office:office" xmlns:r="http://schemas.openxmlformats.org/officeDocument/2006/relationships" xmlns:m="http://schemas.openxmlformats.org/officeDocument/2006/math" xmlns:v="urn:schemas-microsoft-com:vml" xmlns:wp14="http://schemas.microsoft.com/office/word/2010/wordprocessingDrawing" xmlns:wp="http://schemas.openxmlformats.org/drawingml/2006/wordprocessingDrawing" xmlns:w10="urn:schemas-microsoft-com:office:word" xmlns:w="http://schemas.openxmlformats.org/wordprocessingml/2006/main" xmlns:w14="http://schemas.microsoft.com/office/word/2010/wordml" xmlns:w15="http://schemas.microsoft.com/office/word/2012/wordml" xmlns:w16cex="http://schemas.microsoft.com/office/word/2018/wordml/cex" xmlns:w16cid="http://schemas.microsoft.com/office/word/2016/wordml/cid" xmlns:w16="http://schemas.microsoft.com/office/word/2018/wordml" xmlns:w16se="http://schemas.microsoft.com/office/word/2015/wordml/symex" xmlns:wpg="http://schemas.microsoft.com/office/word/2010/wordprocessingGroup" xmlns:wpi="http://schemas.microsoft.com/office/word/2010/wordprocessingInk" xmlns:wne="http://schemas.microsoft.com/office/word/2006/wordml" xmlns:wps="http://schemas.microsoft.com/office/word/2010/wordprocessingShape" mc:Ignorable="w14 w15 w16se w16cid w16 w16cex wp14">
   <w:tbl>
     <w:tblPr>
       <w:tblW w:w="0" w:type="auto"/>
@@ -4990,11 +6632,19 @@
             </w:rPr>
             <w:t xml:space="preserve">Sistema </w:t>
           </w:r>
+          <w:proofErr w:type="spellStart"/>
           <w:r>
             <w:rPr>
               <w:rFonts w:ascii="Arial" w:hAnsi="Arial" w:cs="Arial"/>
             </w:rPr>
-            <w:t>Transparência PMMC</w:t>
+            <w:t>Transparência</w:t>
+          </w:r>
+          <w:proofErr w:type="spellEnd"/>
+          <w:r>
+            <w:rPr>
+              <w:rFonts w:ascii="Arial" w:hAnsi="Arial" w:cs="Arial"/>
+            </w:rPr>
+            <w:t xml:space="preserve"> PMMC</w:t>
           </w:r>
         </w:p>
         <w:p>
@@ -5007,7 +6657,21 @@
             <w:rPr>
               <w:rFonts w:ascii="Arial" w:hAnsi="Arial" w:cs="Arial"/>
             </w:rPr>
-            <w:t xml:space="preserve"> (Prefeitura Municipal de Mogi das Cruzes)</w:t>
+            <w:t xml:space="preserve"> (</w:t>
+          </w:r>
+          <w:proofErr w:type="spellStart"/>
+          <w:r>
+            <w:rPr>
+              <w:rFonts w:ascii="Arial" w:hAnsi="Arial" w:cs="Arial"/>
+            </w:rPr>
+            <w:t>Prefeitura</w:t>
+          </w:r>
+          <w:proofErr w:type="spellEnd"/>
+          <w:r>
+            <w:rPr>
+              <w:rFonts w:ascii="Arial" w:hAnsi="Arial" w:cs="Arial"/>
+            </w:rPr>
+            <w:t xml:space="preserve"> Municipal de Mogi das Cruzes)</w:t>
           </w:r>
         </w:p>
       </w:tc>
@@ -5089,12 +6753,28 @@
             </w:rPr>
             <w:fldChar w:fldCharType="separate"/>
           </w:r>
+          <w:proofErr w:type="spellStart"/>
           <w:r>
             <w:rPr>
               <w:rFonts w:ascii="Arial" w:hAnsi="Arial" w:cs="Arial"/>
             </w:rPr>
-            <w:t>Documento Visão</w:t>
+            <w:t>Documento</w:t>
           </w:r>
+          <w:proofErr w:type="spellEnd"/>
+          <w:r>
+            <w:rPr>
+              <w:rFonts w:ascii="Arial" w:hAnsi="Arial" w:cs="Arial"/>
+            </w:rPr>
+            <w:t xml:space="preserve"> </w:t>
+          </w:r>
+          <w:proofErr w:type="spellStart"/>
+          <w:r>
+            <w:rPr>
+              <w:rFonts w:ascii="Arial" w:hAnsi="Arial" w:cs="Arial"/>
+            </w:rPr>
+            <w:t>Visão</w:t>
+          </w:r>
+          <w:proofErr w:type="spellEnd"/>
           <w:r>
             <w:rPr>
               <w:rFonts w:ascii="Arial" w:hAnsi="Arial" w:cs="Arial"/>
@@ -5105,8 +6785,16 @@
             <w:rPr>
               <w:rFonts w:ascii="Arial" w:hAnsi="Arial" w:cs="Arial"/>
             </w:rPr>
-            <w:t xml:space="preserve"> de Negócio</w:t>
+            <w:t xml:space="preserve"> de </w:t>
           </w:r>
+          <w:proofErr w:type="spellStart"/>
+          <w:r>
+            <w:rPr>
+              <w:rFonts w:ascii="Arial" w:hAnsi="Arial" w:cs="Arial"/>
+            </w:rPr>
+            <w:t>Negócio</w:t>
+          </w:r>
+          <w:proofErr w:type="spellEnd"/>
         </w:p>
       </w:tc>
       <w:tc>
@@ -5162,7 +6850,7 @@
 </file>
 
 <file path=word/numbering.xml><?xml version="1.0" encoding="utf-8"?>
-<w:numbering xmlns:wpc="http://schemas.microsoft.com/office/word/2010/wordprocessingCanvas" xmlns:cx="http://schemas.microsoft.com/office/drawing/2014/chartex" xmlns:cx1="http://schemas.microsoft.com/office/drawing/2015/9/8/chartex" xmlns:mc="http://schemas.openxmlformats.org/markup-compatibility/2006" xmlns:o="urn:schemas-microsoft-com:office:office" xmlns:r="http://schemas.openxmlformats.org/officeDocument/2006/relationships" xmlns:m="http://schemas.openxmlformats.org/officeDocument/2006/math" xmlns:v="urn:schemas-microsoft-com:vml" xmlns:wp14="http://schemas.microsoft.com/office/word/2010/wordprocessingDrawing" xmlns:wp="http://schemas.openxmlformats.org/drawingml/2006/wordprocessingDrawing" xmlns:w10="urn:schemas-microsoft-com:office:word" xmlns:w="http://schemas.openxmlformats.org/wordprocessingml/2006/main" xmlns:w14="http://schemas.microsoft.com/office/word/2010/wordml" xmlns:w15="http://schemas.microsoft.com/office/word/2012/wordml" xmlns:w16se="http://schemas.microsoft.com/office/word/2015/wordml/symex" xmlns:wpg="http://schemas.microsoft.com/office/word/2010/wordprocessingGroup" xmlns:wpi="http://schemas.microsoft.com/office/word/2010/wordprocessingInk" xmlns:wne="http://schemas.microsoft.com/office/word/2006/wordml" xmlns:wps="http://schemas.microsoft.com/office/word/2010/wordprocessingShape" mc:Ignorable="w14 w15 w16se wp14">
+<w:numbering xmlns:wpc="http://schemas.microsoft.com/office/word/2010/wordprocessingCanvas" xmlns:cx="http://schemas.microsoft.com/office/drawing/2014/chartex" xmlns:cx1="http://schemas.microsoft.com/office/drawing/2015/9/8/chartex" xmlns:cx2="http://schemas.microsoft.com/office/drawing/2015/10/21/chartex" xmlns:cx3="http://schemas.microsoft.com/office/drawing/2016/5/9/chartex" xmlns:cx4="http://schemas.microsoft.com/office/drawing/2016/5/10/chartex" xmlns:cx5="http://schemas.microsoft.com/office/drawing/2016/5/11/chartex" xmlns:cx6="http://schemas.microsoft.com/office/drawing/2016/5/12/chartex" xmlns:cx7="http://schemas.microsoft.com/office/drawing/2016/5/13/chartex" xmlns:cx8="http://schemas.microsoft.com/office/drawing/2016/5/14/chartex" xmlns:mc="http://schemas.openxmlformats.org/markup-compatibility/2006" xmlns:aink="http://schemas.microsoft.com/office/drawing/2016/ink" xmlns:am3d="http://schemas.microsoft.com/office/drawing/2017/model3d" xmlns:o="urn:schemas-microsoft-com:office:office" xmlns:r="http://schemas.openxmlformats.org/officeDocument/2006/relationships" xmlns:m="http://schemas.openxmlformats.org/officeDocument/2006/math" xmlns:v="urn:schemas-microsoft-com:vml" xmlns:wp14="http://schemas.microsoft.com/office/word/2010/wordprocessingDrawing" xmlns:wp="http://schemas.openxmlformats.org/drawingml/2006/wordprocessingDrawing" xmlns:w10="urn:schemas-microsoft-com:office:word" xmlns:w="http://schemas.openxmlformats.org/wordprocessingml/2006/main" xmlns:w14="http://schemas.microsoft.com/office/word/2010/wordml" xmlns:w15="http://schemas.microsoft.com/office/word/2012/wordml" xmlns:w16cex="http://schemas.microsoft.com/office/word/2018/wordml/cex" xmlns:w16cid="http://schemas.microsoft.com/office/word/2016/wordml/cid" xmlns:w16="http://schemas.microsoft.com/office/word/2018/wordml" xmlns:w16se="http://schemas.microsoft.com/office/word/2015/wordml/symex" xmlns:wpg="http://schemas.microsoft.com/office/word/2010/wordprocessingGroup" xmlns:wpi="http://schemas.microsoft.com/office/word/2010/wordprocessingInk" xmlns:wne="http://schemas.microsoft.com/office/word/2006/wordml" xmlns:wps="http://schemas.microsoft.com/office/word/2010/wordprocessingShape" mc:Ignorable="w14 w15 w16se w16cid w16 w16cex wp14">
   <w:abstractNum w:abstractNumId="0" w15:restartNumberingAfterBreak="0">
     <w:nsid w:val="FFFFFFFB"/>
     <w:multiLevelType w:val="multilevel"/>
@@ -7644,7 +9332,7 @@
 </file>
 
 <file path=word/styles.xml><?xml version="1.0" encoding="utf-8"?>
-<w:styles xmlns:mc="http://schemas.openxmlformats.org/markup-compatibility/2006" xmlns:r="http://schemas.openxmlformats.org/officeDocument/2006/relationships" xmlns:w="http://schemas.openxmlformats.org/wordprocessingml/2006/main" xmlns:w14="http://schemas.microsoft.com/office/word/2010/wordml" xmlns:w15="http://schemas.microsoft.com/office/word/2012/wordml" xmlns:w16se="http://schemas.microsoft.com/office/word/2015/wordml/symex" mc:Ignorable="w14 w15 w16se">
+<w:styles xmlns:mc="http://schemas.openxmlformats.org/markup-compatibility/2006" xmlns:r="http://schemas.openxmlformats.org/officeDocument/2006/relationships" xmlns:w="http://schemas.openxmlformats.org/wordprocessingml/2006/main" xmlns:w14="http://schemas.microsoft.com/office/word/2010/wordml" xmlns:w15="http://schemas.microsoft.com/office/word/2012/wordml" xmlns:w16cex="http://schemas.microsoft.com/office/word/2018/wordml/cex" xmlns:w16cid="http://schemas.microsoft.com/office/word/2016/wordml/cid" xmlns:w16="http://schemas.microsoft.com/office/word/2018/wordml" xmlns:w16se="http://schemas.microsoft.com/office/word/2015/wordml/symex" mc:Ignorable="w14 w15 w16se w16cid w16 w16cex">
   <w:docDefaults>
     <w:rPrDefault>
       <w:rPr>
@@ -7654,7 +9342,7 @@
     </w:rPrDefault>
     <w:pPrDefault/>
   </w:docDefaults>
-  <w:latentStyles w:defLockedState="0" w:defUIPriority="99" w:defSemiHidden="0" w:defUnhideWhenUsed="0" w:defQFormat="0" w:count="371">
+  <w:latentStyles w:defLockedState="0" w:defUIPriority="99" w:defSemiHidden="0" w:defUnhideWhenUsed="0" w:defQFormat="0" w:count="376">
     <w:lsdException w:name="Normal" w:uiPriority="0" w:qFormat="1"/>
     <w:lsdException w:name="heading 1" w:uiPriority="9" w:qFormat="1"/>
     <w:lsdException w:name="heading 2" w:uiPriority="9" w:qFormat="1"/>
@@ -7760,7 +9448,6 @@
     <w:lsdException w:name="HTML Sample" w:semiHidden="1" w:unhideWhenUsed="1"/>
     <w:lsdException w:name="HTML Typewriter" w:semiHidden="1" w:unhideWhenUsed="1"/>
     <w:lsdException w:name="HTML Variable" w:semiHidden="1" w:unhideWhenUsed="1"/>
-    <w:lsdException w:name="Normal Table" w:semiHidden="1" w:unhideWhenUsed="1"/>
     <w:lsdException w:name="annotation subject" w:semiHidden="1" w:unhideWhenUsed="1"/>
     <w:lsdException w:name="No List" w:semiHidden="1" w:unhideWhenUsed="1"/>
     <w:lsdException w:name="Outline List 1" w:semiHidden="1" w:unhideWhenUsed="1"/>
@@ -7803,11 +9490,8 @@
     <w:lsdException w:name="Table Contemporary" w:semiHidden="1" w:unhideWhenUsed="1"/>
     <w:lsdException w:name="Table Elegant" w:semiHidden="1" w:unhideWhenUsed="1"/>
     <w:lsdException w:name="Table Professional" w:semiHidden="1" w:unhideWhenUsed="1"/>
-    <w:lsdException w:name="Table Subtle 1" w:semiHidden="1" w:unhideWhenUsed="1"/>
     <w:lsdException w:name="Table Subtle 2" w:semiHidden="1" w:unhideWhenUsed="1"/>
     <w:lsdException w:name="Table Web 1" w:semiHidden="1" w:unhideWhenUsed="1"/>
-    <w:lsdException w:name="Table Web 2" w:semiHidden="1" w:unhideWhenUsed="1"/>
-    <w:lsdException w:name="Table Web 3" w:semiHidden="1" w:unhideWhenUsed="1"/>
     <w:lsdException w:name="Balloon Text" w:semiHidden="1" w:unhideWhenUsed="1"/>
     <w:lsdException w:name="Table Grid" w:uiPriority="59"/>
     <w:lsdException w:name="Table Theme" w:semiHidden="1" w:unhideWhenUsed="1"/>
@@ -8026,6 +9710,11 @@
     <w:lsdException w:name="List Table 5 Dark Accent 6" w:uiPriority="50"/>
     <w:lsdException w:name="List Table 6 Colorful Accent 6" w:uiPriority="51"/>
     <w:lsdException w:name="List Table 7 Colorful Accent 6" w:uiPriority="52"/>
+    <w:lsdException w:name="Mention" w:semiHidden="1" w:unhideWhenUsed="1"/>
+    <w:lsdException w:name="Smart Hyperlink" w:semiHidden="1" w:unhideWhenUsed="1"/>
+    <w:lsdException w:name="Hashtag" w:semiHidden="1" w:unhideWhenUsed="1"/>
+    <w:lsdException w:name="Unresolved Mention" w:semiHidden="1" w:unhideWhenUsed="1"/>
+    <w:lsdException w:name="Smart Link" w:semiHidden="1" w:unhideWhenUsed="1"/>
   </w:latentStyles>
   <w:style w:type="paragraph" w:default="1" w:styleId="Normal">
     <w:name w:val="Normal"/>

</xml_diff>

<commit_message>
Adicionados Html's daPagina principal e Menu Principal
</commit_message>
<xml_diff>
--- a/Documentos/Doc de Visão de Negócio-Sistema Web.docx
+++ b/Documentos/Doc de Visão de Negócio-Sistema Web.docx
@@ -107,8 +107,6 @@
         </w:rPr>
         <w:t>Documento</w:t>
       </w:r>
-      <w:bookmarkStart w:id="0" w:name="_GoBack"/>
-      <w:bookmarkEnd w:id="0"/>
       <w:r>
         <w:rPr>
           <w:rFonts w:ascii="Arial" w:hAnsi="Arial" w:cs="Arial"/>
@@ -708,6 +706,7 @@
       <w:r>
         <w:rPr>
           <w:rFonts w:ascii="Arial" w:eastAsiaTheme="minorEastAsia" w:hAnsi="Arial" w:cs="Arial"/>
+          <w:b/>
           <w:noProof/>
           <w:snapToGrid/>
           <w:sz w:val="22"/>
@@ -719,6 +718,7 @@
       <w:r>
         <w:rPr>
           <w:rFonts w:ascii="Arial" w:hAnsi="Arial" w:cs="Arial"/>
+          <w:b/>
           <w:noProof/>
           <w:lang w:val="pt-BR"/>
         </w:rPr>
@@ -907,11 +907,14 @@
       <w:r>
         <w:rPr>
           <w:rFonts w:ascii="Arial" w:hAnsi="Arial" w:cs="Arial"/>
+          <w:b/>
           <w:noProof/>
           <w:lang w:val="pt-BR"/>
         </w:rPr>
         <w:t>Posicionamento</w:t>
       </w:r>
+      <w:bookmarkStart w:id="0" w:name="_GoBack"/>
+      <w:bookmarkEnd w:id="0"/>
       <w:r>
         <w:rPr>
           <w:rFonts w:ascii="Arial" w:hAnsi="Arial" w:cs="Arial"/>
@@ -1377,6 +1380,7 @@
       <w:r>
         <w:rPr>
           <w:rFonts w:ascii="Arial" w:hAnsi="Arial" w:cs="Arial"/>
+          <w:b/>
           <w:noProof/>
           <w:lang w:val="fr-FR"/>
         </w:rPr>
@@ -4721,7 +4725,7 @@
               <w:noProof/>
               <w:lang w:val="pt-BR"/>
             </w:rPr>
-            <w:t>15</w:t>
+            <w:t>17</w:t>
           </w:r>
           <w:r>
             <w:rPr>

</xml_diff>